<commit_message>
doc and slide not compleated
</commit_message>
<xml_diff>
--- a/Sprint Plan Document  مسودة.docx
+++ b/Sprint Plan Document  مسودة.docx
@@ -1,6 +1,6 @@
 
 <file path=word/document.xml><?xml version="1.0" encoding="utf-8"?>
-<w:document xmlns:wpc="http://schemas.microsoft.com/office/word/2010/wordprocessingCanvas" xmlns:mo="http://schemas.microsoft.com/office/mac/office/2008/main" xmlns:mc="http://schemas.openxmlformats.org/markup-compatibility/2006" xmlns:mv="urn:schemas-microsoft-com:mac:vml" xmlns:o="urn:schemas-microsoft-com:office:office" xmlns:r="http://schemas.openxmlformats.org/officeDocument/2006/relationships" xmlns:m="http://schemas.openxmlformats.org/officeDocument/2006/math" xmlns:v="urn:schemas-microsoft-com:vml" xmlns:wp14="http://schemas.microsoft.com/office/word/2010/wordprocessingDrawing" xmlns:wp="http://schemas.openxmlformats.org/drawingml/2006/wordprocessingDrawing" xmlns:w10="urn:schemas-microsoft-com:office:word" xmlns:w="http://schemas.openxmlformats.org/wordprocessingml/2006/main" xmlns:w14="http://schemas.microsoft.com/office/word/2010/wordml" xmlns:w15="http://schemas.microsoft.com/office/word/2012/wordml" xmlns:wpg="http://schemas.microsoft.com/office/word/2010/wordprocessingGroup" xmlns:wpi="http://schemas.microsoft.com/office/word/2010/wordprocessingInk" xmlns:wne="http://schemas.microsoft.com/office/word/2006/wordml" xmlns:wps="http://schemas.microsoft.com/office/word/2010/wordprocessingShape" mc:Ignorable="w14 w15 wp14">
+<w:document xmlns:wpc="http://schemas.microsoft.com/office/word/2010/wordprocessingCanvas" xmlns:cx="http://schemas.microsoft.com/office/drawing/2014/chartex" xmlns:cx1="http://schemas.microsoft.com/office/drawing/2015/9/8/chartex" xmlns:cx2="http://schemas.microsoft.com/office/drawing/2015/10/21/chartex" xmlns:cx3="http://schemas.microsoft.com/office/drawing/2016/5/9/chartex" xmlns:cx4="http://schemas.microsoft.com/office/drawing/2016/5/10/chartex" xmlns:cx5="http://schemas.microsoft.com/office/drawing/2016/5/11/chartex" xmlns:cx6="http://schemas.microsoft.com/office/drawing/2016/5/12/chartex" xmlns:cx7="http://schemas.microsoft.com/office/drawing/2016/5/13/chartex" xmlns:cx8="http://schemas.microsoft.com/office/drawing/2016/5/14/chartex" xmlns:mc="http://schemas.openxmlformats.org/markup-compatibility/2006" xmlns:aink="http://schemas.microsoft.com/office/drawing/2016/ink" xmlns:am3d="http://schemas.microsoft.com/office/drawing/2017/model3d" xmlns:o="urn:schemas-microsoft-com:office:office" xmlns:r="http://schemas.openxmlformats.org/officeDocument/2006/relationships" xmlns:m="http://schemas.openxmlformats.org/officeDocument/2006/math" xmlns:v="urn:schemas-microsoft-com:vml" xmlns:wp14="http://schemas.microsoft.com/office/word/2010/wordprocessingDrawing" xmlns:wp="http://schemas.openxmlformats.org/drawingml/2006/wordprocessingDrawing" xmlns:w10="urn:schemas-microsoft-com:office:word" xmlns:w="http://schemas.openxmlformats.org/wordprocessingml/2006/main" xmlns:w14="http://schemas.microsoft.com/office/word/2010/wordml" xmlns:w15="http://schemas.microsoft.com/office/word/2012/wordml" xmlns:w16se="http://schemas.microsoft.com/office/word/2015/wordml/symex" xmlns:wpg="http://schemas.microsoft.com/office/word/2010/wordprocessingGroup" xmlns:wpi="http://schemas.microsoft.com/office/word/2010/wordprocessingInk" xmlns:wne="http://schemas.microsoft.com/office/word/2006/wordml" xmlns:wps="http://schemas.microsoft.com/office/word/2010/wordprocessingShape" mc:Ignorable="w14 w15 w16se wp14">
   <w:body>
     <w:p>
       <w:pPr>
@@ -329,16 +329,8 @@
         <w:rPr>
           <w:color w:val="7030A0"/>
         </w:rPr>
-        <w:t xml:space="preserve">As a user, I want to filter the displayed list by event or meeting type </w:t>
-      </w:r>
-      <w:proofErr w:type="spellStart"/>
-      <w:r>
-        <w:rPr>
-          <w:color w:val="7030A0"/>
-        </w:rPr>
-        <w:t>e.g</w:t>
-      </w:r>
-      <w:proofErr w:type="spellEnd"/>
+        <w:t>As a user, I want to filter the displayed list by event or meeting type e.g</w:t>
+      </w:r>
       <w:r>
         <w:rPr>
           <w:rFonts w:hint="cs"/>
@@ -465,21 +457,7 @@
         <w:rPr>
           <w:color w:val="7030A0"/>
         </w:rPr>
-        <w:t xml:space="preserve">As a user, I want to filter the displayed list by dish kinds, </w:t>
-      </w:r>
-      <w:proofErr w:type="spellStart"/>
-      <w:r>
-        <w:rPr>
-          <w:color w:val="7030A0"/>
-        </w:rPr>
-        <w:t>e.g</w:t>
-      </w:r>
-      <w:proofErr w:type="spellEnd"/>
-      <w:r>
-        <w:rPr>
-          <w:color w:val="7030A0"/>
-        </w:rPr>
-        <w:t>: sweet, cake, so that I Minimize the dishes options.</w:t>
+        <w:t>As a user, I want to filter the displayed list by dish kinds, e.g: sweet, cake, so that I Minimize the dishes options.</w:t>
       </w:r>
       <w:r>
         <w:rPr>
@@ -918,27 +896,40 @@
           <w:szCs w:val="24"/>
           <w:highlight w:val="lightGray"/>
         </w:rPr>
-        <w:t xml:space="preserve">Task 1 </w:t>
-      </w:r>
-      <w:proofErr w:type="gramStart"/>
-      <w:r>
-        <w:rPr>
-          <w:rFonts w:asciiTheme="majorBidi" w:eastAsia="Times New Roman" w:hAnsiTheme="majorBidi" w:cstheme="majorBidi"/>
-          <w:b/>
-          <w:bCs/>
-          <w:i/>
-          <w:iCs/>
-          <w:color w:val="444444"/>
-          <w:sz w:val="24"/>
-          <w:szCs w:val="24"/>
+        <w:t>Task 1 description</w:t>
+      </w:r>
+      <w:r>
+        <w:rPr>
           <w:highlight w:val="lightGray"/>
         </w:rPr>
-        <w:t>description</w:t>
-      </w:r>
-      <w:r>
-        <w:rPr>
+        <w:t xml:space="preserve"> </w:t>
+      </w:r>
+      <w:r>
+        <w:rPr>
+          <w:rFonts w:asciiTheme="majorBidi" w:eastAsia="Times New Roman" w:hAnsiTheme="majorBidi" w:cstheme="majorBidi"/>
+          <w:b/>
+          <w:bCs/>
+          <w:i/>
+          <w:iCs/>
+          <w:color w:val="444444"/>
+          <w:sz w:val="24"/>
+          <w:szCs w:val="24"/>
           <w:highlight w:val="lightGray"/>
         </w:rPr>
+        <w:t>:</w:t>
+      </w:r>
+      <w:r>
+        <w:rPr>
+          <w:rFonts w:asciiTheme="majorBidi" w:eastAsia="Times New Roman" w:hAnsiTheme="majorBidi" w:cstheme="majorBidi"/>
+          <w:b/>
+          <w:bCs/>
+          <w:i/>
+          <w:iCs/>
+          <w:color w:val="444444"/>
+          <w:sz w:val="24"/>
+          <w:szCs w:val="24"/>
+          <w:highlight w:val="lightGray"/>
+        </w:rPr>
         <w:t xml:space="preserve"> </w:t>
       </w:r>
       <w:r>
@@ -953,10 +944,12 @@
           <w:szCs w:val="24"/>
           <w:highlight w:val="lightGray"/>
         </w:rPr>
-        <w:t>:</w:t>
-      </w:r>
-      <w:proofErr w:type="gramEnd"/>
-      <w:r>
+        <w:t>Coupled the system with GPS server.</w:t>
+      </w:r>
+    </w:p>
+    <w:p>
+      <w:pPr>
+        <w:spacing w:after="0"/>
         <w:rPr>
           <w:rFonts w:asciiTheme="majorBidi" w:eastAsia="Times New Roman" w:hAnsiTheme="majorBidi" w:cstheme="majorBidi"/>
           <w:b/>
@@ -968,8 +961,7 @@
           <w:szCs w:val="24"/>
           <w:highlight w:val="lightGray"/>
         </w:rPr>
-        <w:t xml:space="preserve"> </w:t>
-      </w:r>
+      </w:pPr>
       <w:r>
         <w:rPr>
           <w:rFonts w:asciiTheme="majorBidi" w:eastAsia="Times New Roman" w:hAnsiTheme="majorBidi" w:cstheme="majorBidi"/>
@@ -982,54 +974,8 @@
           <w:szCs w:val="24"/>
           <w:highlight w:val="lightGray"/>
         </w:rPr>
-        <w:t>Coupled the system with GPS server.</w:t>
-      </w:r>
-    </w:p>
-    <w:p>
-      <w:pPr>
-        <w:spacing w:after="0"/>
-        <w:rPr>
-          <w:rFonts w:asciiTheme="majorBidi" w:eastAsia="Times New Roman" w:hAnsiTheme="majorBidi" w:cstheme="majorBidi"/>
-          <w:b/>
-          <w:bCs/>
-          <w:i/>
-          <w:iCs/>
-          <w:color w:val="444444"/>
-          <w:sz w:val="24"/>
-          <w:szCs w:val="24"/>
-          <w:highlight w:val="lightGray"/>
-        </w:rPr>
-      </w:pPr>
-      <w:r>
-        <w:rPr>
-          <w:rFonts w:asciiTheme="majorBidi" w:eastAsia="Times New Roman" w:hAnsiTheme="majorBidi" w:cstheme="majorBidi"/>
-          <w:b/>
-          <w:bCs/>
-          <w:i/>
-          <w:iCs/>
-          <w:color w:val="444444"/>
-          <w:sz w:val="24"/>
-          <w:szCs w:val="24"/>
-          <w:highlight w:val="lightGray"/>
-        </w:rPr>
-        <w:t>Task 2</w:t>
-      </w:r>
-      <w:proofErr w:type="gramStart"/>
-      <w:r>
-        <w:rPr>
-          <w:rFonts w:asciiTheme="majorBidi" w:eastAsia="Times New Roman" w:hAnsiTheme="majorBidi" w:cstheme="majorBidi"/>
-          <w:b/>
-          <w:bCs/>
-          <w:i/>
-          <w:iCs/>
-          <w:color w:val="444444"/>
-          <w:sz w:val="24"/>
-          <w:szCs w:val="24"/>
-          <w:highlight w:val="lightGray"/>
-        </w:rPr>
-        <w:t>description :</w:t>
-      </w:r>
-      <w:proofErr w:type="gramEnd"/>
+        <w:t>Task 2description :</w:t>
+      </w:r>
       <w:r>
         <w:rPr>
           <w:rFonts w:asciiTheme="majorBidi" w:eastAsia="Times New Roman" w:hAnsiTheme="majorBidi" w:cstheme="majorBidi"/>
@@ -1153,39 +1099,7 @@
           <w:sz w:val="24"/>
           <w:szCs w:val="24"/>
         </w:rPr>
-        <w:t xml:space="preserve">Task 1 </w:t>
-      </w:r>
-      <w:proofErr w:type="spellStart"/>
-      <w:proofErr w:type="gramStart"/>
-      <w:r>
-        <w:rPr>
-          <w:rFonts w:asciiTheme="majorBidi" w:eastAsia="Times New Roman" w:hAnsiTheme="majorBidi" w:cstheme="majorBidi"/>
-          <w:b/>
-          <w:bCs/>
-          <w:i/>
-          <w:iCs/>
-          <w:strike/>
-          <w:color w:val="444444"/>
-          <w:sz w:val="24"/>
-          <w:szCs w:val="24"/>
-        </w:rPr>
-        <w:t>description:Develop</w:t>
-      </w:r>
-      <w:proofErr w:type="spellEnd"/>
-      <w:proofErr w:type="gramEnd"/>
-      <w:r>
-        <w:rPr>
-          <w:rFonts w:asciiTheme="majorBidi" w:eastAsia="Times New Roman" w:hAnsiTheme="majorBidi" w:cstheme="majorBidi"/>
-          <w:b/>
-          <w:bCs/>
-          <w:i/>
-          <w:iCs/>
-          <w:strike/>
-          <w:color w:val="444444"/>
-          <w:sz w:val="24"/>
-          <w:szCs w:val="24"/>
-        </w:rPr>
-        <w:t xml:space="preserve"> the login class.</w:t>
+        <w:t>Task 1 description:Develop the login class.</w:t>
       </w:r>
     </w:p>
     <w:p>
@@ -1215,39 +1129,7 @@
           <w:sz w:val="24"/>
           <w:szCs w:val="24"/>
         </w:rPr>
-        <w:t xml:space="preserve">Task 2 </w:t>
-      </w:r>
-      <w:proofErr w:type="spellStart"/>
-      <w:proofErr w:type="gramStart"/>
-      <w:r>
-        <w:rPr>
-          <w:rFonts w:asciiTheme="majorBidi" w:eastAsia="Times New Roman" w:hAnsiTheme="majorBidi" w:cstheme="majorBidi"/>
-          <w:b/>
-          <w:bCs/>
-          <w:i/>
-          <w:iCs/>
-          <w:strike/>
-          <w:color w:val="444444"/>
-          <w:sz w:val="24"/>
-          <w:szCs w:val="24"/>
-        </w:rPr>
-        <w:t>description:Develop</w:t>
-      </w:r>
-      <w:proofErr w:type="spellEnd"/>
-      <w:proofErr w:type="gramEnd"/>
-      <w:r>
-        <w:rPr>
-          <w:rFonts w:asciiTheme="majorBidi" w:eastAsia="Times New Roman" w:hAnsiTheme="majorBidi" w:cstheme="majorBidi"/>
-          <w:b/>
-          <w:bCs/>
-          <w:i/>
-          <w:iCs/>
-          <w:strike/>
-          <w:color w:val="444444"/>
-          <w:sz w:val="24"/>
-          <w:szCs w:val="24"/>
-        </w:rPr>
-        <w:t xml:space="preserve"> the scripting part for login functionality.</w:t>
+        <w:t>Task 2 description:Develop the scripting part for login functionality.</w:t>
       </w:r>
     </w:p>
     <w:p>
@@ -1277,39 +1159,7 @@
           <w:sz w:val="24"/>
           <w:szCs w:val="24"/>
         </w:rPr>
-        <w:t xml:space="preserve">Task 3 </w:t>
-      </w:r>
-      <w:proofErr w:type="spellStart"/>
-      <w:proofErr w:type="gramStart"/>
-      <w:r>
-        <w:rPr>
-          <w:rFonts w:asciiTheme="majorBidi" w:eastAsia="Times New Roman" w:hAnsiTheme="majorBidi" w:cstheme="majorBidi"/>
-          <w:b/>
-          <w:bCs/>
-          <w:i/>
-          <w:iCs/>
-          <w:strike/>
-          <w:color w:val="444444"/>
-          <w:sz w:val="24"/>
-          <w:szCs w:val="24"/>
-        </w:rPr>
-        <w:t>describtion:Develop</w:t>
-      </w:r>
-      <w:proofErr w:type="spellEnd"/>
-      <w:proofErr w:type="gramEnd"/>
-      <w:r>
-        <w:rPr>
-          <w:rFonts w:asciiTheme="majorBidi" w:eastAsia="Times New Roman" w:hAnsiTheme="majorBidi" w:cstheme="majorBidi"/>
-          <w:b/>
-          <w:bCs/>
-          <w:i/>
-          <w:iCs/>
-          <w:strike/>
-          <w:color w:val="444444"/>
-          <w:sz w:val="24"/>
-          <w:szCs w:val="24"/>
-        </w:rPr>
-        <w:t xml:space="preserve"> the password encryption for the login functionality.</w:t>
+        <w:t>Task 3 describtion:Develop the password encryption for the login functionality.</w:t>
       </w:r>
     </w:p>
     <w:p>
@@ -1339,39 +1189,7 @@
           <w:sz w:val="24"/>
           <w:szCs w:val="24"/>
         </w:rPr>
-        <w:t xml:space="preserve">Task4 </w:t>
-      </w:r>
-      <w:proofErr w:type="spellStart"/>
-      <w:proofErr w:type="gramStart"/>
-      <w:r>
-        <w:rPr>
-          <w:rFonts w:asciiTheme="majorBidi" w:eastAsia="Times New Roman" w:hAnsiTheme="majorBidi" w:cstheme="majorBidi"/>
-          <w:b/>
-          <w:bCs/>
-          <w:i/>
-          <w:iCs/>
-          <w:strike/>
-          <w:color w:val="444444"/>
-          <w:sz w:val="24"/>
-          <w:szCs w:val="24"/>
-        </w:rPr>
-        <w:t>describtion:Create</w:t>
-      </w:r>
-      <w:proofErr w:type="spellEnd"/>
-      <w:proofErr w:type="gramEnd"/>
-      <w:r>
-        <w:rPr>
-          <w:rFonts w:asciiTheme="majorBidi" w:eastAsia="Times New Roman" w:hAnsiTheme="majorBidi" w:cstheme="majorBidi"/>
-          <w:b/>
-          <w:bCs/>
-          <w:i/>
-          <w:iCs/>
-          <w:strike/>
-          <w:color w:val="444444"/>
-          <w:sz w:val="24"/>
-          <w:szCs w:val="24"/>
-        </w:rPr>
-        <w:t xml:space="preserve"> user table and save the login data to DB.</w:t>
+        <w:t>Task4 describtion:Create user table and save the login data to DB.</w:t>
       </w:r>
     </w:p>
     <w:p>
@@ -1401,37 +1219,7 @@
           <w:sz w:val="24"/>
           <w:szCs w:val="24"/>
         </w:rPr>
-        <w:t xml:space="preserve">Task 5 </w:t>
-      </w:r>
-      <w:proofErr w:type="spellStart"/>
-      <w:r>
-        <w:rPr>
-          <w:rFonts w:asciiTheme="majorBidi" w:eastAsia="Times New Roman" w:hAnsiTheme="majorBidi" w:cstheme="majorBidi"/>
-          <w:b/>
-          <w:bCs/>
-          <w:i/>
-          <w:iCs/>
-          <w:strike/>
-          <w:color w:val="444444"/>
-          <w:sz w:val="24"/>
-          <w:szCs w:val="24"/>
-        </w:rPr>
-        <w:t>describtio</w:t>
-      </w:r>
-      <w:proofErr w:type="spellEnd"/>
-      <w:r>
-        <w:rPr>
-          <w:rFonts w:asciiTheme="majorBidi" w:eastAsia="Times New Roman" w:hAnsiTheme="majorBidi" w:cstheme="majorBidi"/>
-          <w:b/>
-          <w:bCs/>
-          <w:i/>
-          <w:iCs/>
-          <w:strike/>
-          <w:color w:val="444444"/>
-          <w:sz w:val="24"/>
-          <w:szCs w:val="24"/>
-        </w:rPr>
-        <w:t>: Test uniqueness of each account.</w:t>
+        <w:t>Task 5 describtio: Test uniqueness of each account.</w:t>
       </w:r>
     </w:p>
     <w:p>
@@ -1461,53 +1249,7 @@
           <w:sz w:val="24"/>
           <w:szCs w:val="24"/>
         </w:rPr>
-        <w:t xml:space="preserve">Task 6 </w:t>
-      </w:r>
-      <w:proofErr w:type="spellStart"/>
-      <w:proofErr w:type="gramStart"/>
-      <w:r>
-        <w:rPr>
-          <w:rFonts w:asciiTheme="majorBidi" w:eastAsia="Times New Roman" w:hAnsiTheme="majorBidi" w:cstheme="majorBidi"/>
-          <w:b/>
-          <w:bCs/>
-          <w:i/>
-          <w:iCs/>
-          <w:strike/>
-          <w:color w:val="444444"/>
-          <w:sz w:val="24"/>
-          <w:szCs w:val="24"/>
-        </w:rPr>
-        <w:t>describtion</w:t>
-      </w:r>
-      <w:proofErr w:type="spellEnd"/>
-      <w:r>
-        <w:rPr>
-          <w:rFonts w:asciiTheme="majorBidi" w:eastAsia="Times New Roman" w:hAnsiTheme="majorBidi" w:cstheme="majorBidi"/>
-          <w:b/>
-          <w:bCs/>
-          <w:i/>
-          <w:iCs/>
-          <w:strike/>
-          <w:color w:val="444444"/>
-          <w:sz w:val="24"/>
-          <w:szCs w:val="24"/>
-        </w:rPr>
-        <w:t xml:space="preserve"> :</w:t>
-      </w:r>
-      <w:proofErr w:type="gramEnd"/>
-      <w:r>
-        <w:rPr>
-          <w:rFonts w:asciiTheme="majorBidi" w:eastAsia="Times New Roman" w:hAnsiTheme="majorBidi" w:cstheme="majorBidi"/>
-          <w:b/>
-          <w:bCs/>
-          <w:i/>
-          <w:iCs/>
-          <w:strike/>
-          <w:color w:val="444444"/>
-          <w:sz w:val="24"/>
-          <w:szCs w:val="24"/>
-        </w:rPr>
-        <w:t xml:space="preserve"> Write unit tests .</w:t>
+        <w:t>Task 6 describtion : Write unit tests .</w:t>
       </w:r>
     </w:p>
     <w:p>
@@ -1537,37 +1279,7 @@
           <w:sz w:val="24"/>
           <w:szCs w:val="24"/>
         </w:rPr>
-        <w:t>Task 7</w:t>
-      </w:r>
-      <w:proofErr w:type="gramStart"/>
-      <w:r>
-        <w:rPr>
-          <w:rFonts w:asciiTheme="majorBidi" w:eastAsia="Times New Roman" w:hAnsiTheme="majorBidi" w:cstheme="majorBidi"/>
-          <w:b/>
-          <w:bCs/>
-          <w:i/>
-          <w:iCs/>
-          <w:strike/>
-          <w:color w:val="444444"/>
-          <w:sz w:val="24"/>
-          <w:szCs w:val="24"/>
-        </w:rPr>
-        <w:t>describtion :</w:t>
-      </w:r>
-      <w:proofErr w:type="gramEnd"/>
-      <w:r>
-        <w:rPr>
-          <w:rFonts w:asciiTheme="majorBidi" w:eastAsia="Times New Roman" w:hAnsiTheme="majorBidi" w:cstheme="majorBidi"/>
-          <w:b/>
-          <w:bCs/>
-          <w:i/>
-          <w:iCs/>
-          <w:strike/>
-          <w:color w:val="444444"/>
-          <w:sz w:val="24"/>
-          <w:szCs w:val="24"/>
-        </w:rPr>
-        <w:t xml:space="preserve"> Code Review.</w:t>
+        <w:t>Task 7describtion : Code Review.</w:t>
       </w:r>
     </w:p>
     <w:p>
@@ -1671,297 +1383,123 @@
           <w:sz w:val="24"/>
           <w:szCs w:val="24"/>
         </w:rPr>
-        <w:t xml:space="preserve">Task 1 </w:t>
-      </w:r>
-      <w:proofErr w:type="spellStart"/>
-      <w:proofErr w:type="gramStart"/>
-      <w:r>
-        <w:rPr>
-          <w:rFonts w:asciiTheme="majorBidi" w:eastAsia="Times New Roman" w:hAnsiTheme="majorBidi" w:cstheme="majorBidi"/>
-          <w:b/>
-          <w:bCs/>
-          <w:i/>
-          <w:iCs/>
-          <w:strike/>
-          <w:color w:val="444444"/>
-          <w:sz w:val="24"/>
-          <w:szCs w:val="24"/>
-        </w:rPr>
-        <w:t>describtion:Develop</w:t>
-      </w:r>
-      <w:proofErr w:type="spellEnd"/>
-      <w:proofErr w:type="gramEnd"/>
-      <w:r>
-        <w:rPr>
-          <w:rFonts w:asciiTheme="majorBidi" w:eastAsia="Times New Roman" w:hAnsiTheme="majorBidi" w:cstheme="majorBidi"/>
-          <w:b/>
-          <w:bCs/>
-          <w:i/>
-          <w:iCs/>
-          <w:strike/>
-          <w:color w:val="444444"/>
-          <w:sz w:val="24"/>
-          <w:szCs w:val="24"/>
-        </w:rPr>
-        <w:t xml:space="preserve"> the part of forget password option.</w:t>
-      </w:r>
-    </w:p>
-    <w:p>
-      <w:pPr>
-        <w:rPr>
-          <w:rFonts w:asciiTheme="majorBidi" w:eastAsia="Times New Roman" w:hAnsiTheme="majorBidi" w:cstheme="majorBidi"/>
-          <w:b/>
-          <w:bCs/>
-          <w:i/>
-          <w:iCs/>
-          <w:strike/>
-          <w:color w:val="444444"/>
-          <w:sz w:val="24"/>
-          <w:szCs w:val="24"/>
-        </w:rPr>
-      </w:pPr>
-      <w:r>
-        <w:rPr>
-          <w:rFonts w:asciiTheme="majorBidi" w:eastAsia="Times New Roman" w:hAnsiTheme="majorBidi" w:cstheme="majorBidi"/>
-          <w:b/>
-          <w:bCs/>
-          <w:i/>
-          <w:iCs/>
-          <w:strike/>
-          <w:color w:val="444444"/>
-          <w:sz w:val="24"/>
-          <w:szCs w:val="24"/>
-        </w:rPr>
-        <w:t xml:space="preserve">Task 1 </w:t>
-      </w:r>
-      <w:proofErr w:type="spellStart"/>
-      <w:proofErr w:type="gramStart"/>
-      <w:r>
-        <w:rPr>
-          <w:rFonts w:asciiTheme="majorBidi" w:eastAsia="Times New Roman" w:hAnsiTheme="majorBidi" w:cstheme="majorBidi"/>
-          <w:b/>
-          <w:bCs/>
-          <w:i/>
-          <w:iCs/>
-          <w:strike/>
-          <w:color w:val="444444"/>
-          <w:sz w:val="24"/>
-          <w:szCs w:val="24"/>
-        </w:rPr>
-        <w:t>describtion:Develop</w:t>
-      </w:r>
-      <w:proofErr w:type="spellEnd"/>
-      <w:proofErr w:type="gramEnd"/>
-      <w:r>
-        <w:rPr>
-          <w:rFonts w:asciiTheme="majorBidi" w:eastAsia="Times New Roman" w:hAnsiTheme="majorBidi" w:cstheme="majorBidi"/>
-          <w:b/>
-          <w:bCs/>
-          <w:i/>
-          <w:iCs/>
-          <w:strike/>
-          <w:color w:val="444444"/>
-          <w:sz w:val="24"/>
-          <w:szCs w:val="24"/>
-        </w:rPr>
-        <w:t xml:space="preserve"> the part of sending email to the user to reset their password.</w:t>
-      </w:r>
-    </w:p>
-    <w:p>
-      <w:pPr>
-        <w:rPr>
-          <w:rFonts w:asciiTheme="majorBidi" w:eastAsia="Times New Roman" w:hAnsiTheme="majorBidi" w:cstheme="majorBidi"/>
-          <w:b/>
-          <w:bCs/>
-          <w:i/>
-          <w:iCs/>
-          <w:strike/>
-          <w:color w:val="444444"/>
-          <w:sz w:val="24"/>
-          <w:szCs w:val="24"/>
-        </w:rPr>
-      </w:pPr>
-      <w:r>
-        <w:rPr>
-          <w:rFonts w:asciiTheme="majorBidi" w:eastAsia="Times New Roman" w:hAnsiTheme="majorBidi" w:cstheme="majorBidi"/>
-          <w:b/>
-          <w:bCs/>
-          <w:i/>
-          <w:iCs/>
-          <w:strike/>
-          <w:color w:val="444444"/>
-          <w:sz w:val="24"/>
-          <w:szCs w:val="24"/>
-        </w:rPr>
-        <w:t xml:space="preserve">Task 1 </w:t>
-      </w:r>
-      <w:proofErr w:type="spellStart"/>
-      <w:proofErr w:type="gramStart"/>
-      <w:r>
-        <w:rPr>
-          <w:rFonts w:asciiTheme="majorBidi" w:eastAsia="Times New Roman" w:hAnsiTheme="majorBidi" w:cstheme="majorBidi"/>
-          <w:b/>
-          <w:bCs/>
-          <w:i/>
-          <w:iCs/>
-          <w:strike/>
-          <w:color w:val="444444"/>
-          <w:sz w:val="24"/>
-          <w:szCs w:val="24"/>
-        </w:rPr>
-        <w:t>describtion:create</w:t>
-      </w:r>
-      <w:proofErr w:type="spellEnd"/>
-      <w:proofErr w:type="gramEnd"/>
-      <w:r>
-        <w:rPr>
-          <w:rFonts w:asciiTheme="majorBidi" w:eastAsia="Times New Roman" w:hAnsiTheme="majorBidi" w:cstheme="majorBidi"/>
-          <w:b/>
-          <w:bCs/>
-          <w:i/>
-          <w:iCs/>
-          <w:strike/>
-          <w:color w:val="444444"/>
-          <w:sz w:val="24"/>
-          <w:szCs w:val="24"/>
-        </w:rPr>
-        <w:t xml:space="preserve"> email address column  in to login table in DB.</w:t>
-      </w:r>
-    </w:p>
-    <w:p>
-      <w:pPr>
-        <w:rPr>
-          <w:rFonts w:asciiTheme="majorBidi" w:eastAsia="Times New Roman" w:hAnsiTheme="majorBidi" w:cstheme="majorBidi"/>
-          <w:b/>
-          <w:bCs/>
-          <w:i/>
-          <w:iCs/>
-          <w:strike/>
-          <w:color w:val="444444"/>
-          <w:sz w:val="24"/>
-          <w:szCs w:val="24"/>
-        </w:rPr>
-      </w:pPr>
-      <w:r>
-        <w:rPr>
-          <w:rFonts w:asciiTheme="majorBidi" w:eastAsia="Times New Roman" w:hAnsiTheme="majorBidi" w:cstheme="majorBidi"/>
-          <w:b/>
-          <w:bCs/>
-          <w:i/>
-          <w:iCs/>
-          <w:strike/>
-          <w:color w:val="444444"/>
-          <w:sz w:val="24"/>
-          <w:szCs w:val="24"/>
-        </w:rPr>
-        <w:t xml:space="preserve">Task 1 </w:t>
-      </w:r>
-      <w:proofErr w:type="spellStart"/>
-      <w:proofErr w:type="gramStart"/>
-      <w:r>
-        <w:rPr>
-          <w:rFonts w:asciiTheme="majorBidi" w:eastAsia="Times New Roman" w:hAnsiTheme="majorBidi" w:cstheme="majorBidi"/>
-          <w:b/>
-          <w:bCs/>
-          <w:i/>
-          <w:iCs/>
-          <w:strike/>
-          <w:color w:val="444444"/>
-          <w:sz w:val="24"/>
-          <w:szCs w:val="24"/>
-        </w:rPr>
-        <w:t>describtion:Code</w:t>
-      </w:r>
-      <w:proofErr w:type="spellEnd"/>
-      <w:proofErr w:type="gramEnd"/>
-      <w:r>
-        <w:rPr>
-          <w:rFonts w:asciiTheme="majorBidi" w:eastAsia="Times New Roman" w:hAnsiTheme="majorBidi" w:cstheme="majorBidi"/>
-          <w:b/>
-          <w:bCs/>
-          <w:i/>
-          <w:iCs/>
-          <w:strike/>
-          <w:color w:val="444444"/>
-          <w:sz w:val="24"/>
-          <w:szCs w:val="24"/>
-        </w:rPr>
-        <w:t xml:space="preserve"> Review.</w:t>
-      </w:r>
-    </w:p>
-    <w:p>
-      <w:pPr>
-        <w:rPr>
-          <w:rFonts w:asciiTheme="majorBidi" w:eastAsia="Times New Roman" w:hAnsiTheme="majorBidi" w:cstheme="majorBidi"/>
-          <w:b/>
-          <w:bCs/>
-          <w:i/>
-          <w:iCs/>
-          <w:strike/>
-          <w:color w:val="444444"/>
-          <w:sz w:val="24"/>
-          <w:szCs w:val="24"/>
-        </w:rPr>
-      </w:pPr>
-      <w:r>
-        <w:rPr>
-          <w:rFonts w:asciiTheme="majorBidi" w:eastAsia="Times New Roman" w:hAnsiTheme="majorBidi" w:cstheme="majorBidi"/>
-          <w:b/>
-          <w:bCs/>
-          <w:i/>
-          <w:iCs/>
-          <w:strike/>
-          <w:color w:val="444444"/>
-          <w:sz w:val="24"/>
-          <w:szCs w:val="24"/>
-        </w:rPr>
-        <w:t xml:space="preserve">Task 6 </w:t>
-      </w:r>
-      <w:proofErr w:type="spellStart"/>
-      <w:proofErr w:type="gramStart"/>
-      <w:r>
-        <w:rPr>
-          <w:rFonts w:asciiTheme="majorBidi" w:eastAsia="Times New Roman" w:hAnsiTheme="majorBidi" w:cstheme="majorBidi"/>
-          <w:b/>
-          <w:bCs/>
-          <w:i/>
-          <w:iCs/>
-          <w:strike/>
-          <w:color w:val="444444"/>
-          <w:sz w:val="24"/>
-          <w:szCs w:val="24"/>
-        </w:rPr>
-        <w:t>describtion</w:t>
-      </w:r>
-      <w:proofErr w:type="spellEnd"/>
-      <w:r>
-        <w:rPr>
-          <w:rFonts w:asciiTheme="majorBidi" w:eastAsia="Times New Roman" w:hAnsiTheme="majorBidi" w:cstheme="majorBidi"/>
-          <w:b/>
-          <w:bCs/>
-          <w:i/>
-          <w:iCs/>
-          <w:strike/>
-          <w:color w:val="444444"/>
-          <w:sz w:val="24"/>
-          <w:szCs w:val="24"/>
-        </w:rPr>
-        <w:t xml:space="preserve"> :Write</w:t>
-      </w:r>
-      <w:proofErr w:type="gramEnd"/>
-      <w:r>
-        <w:rPr>
-          <w:rFonts w:asciiTheme="majorBidi" w:eastAsia="Times New Roman" w:hAnsiTheme="majorBidi" w:cstheme="majorBidi"/>
-          <w:b/>
-          <w:bCs/>
-          <w:i/>
-          <w:iCs/>
-          <w:strike/>
-          <w:color w:val="444444"/>
-          <w:sz w:val="24"/>
-          <w:szCs w:val="24"/>
-        </w:rPr>
-        <w:t xml:space="preserve"> unit tests .</w:t>
+        <w:t>Task 1 describtion:Develop the part of forget password option.</w:t>
+      </w:r>
+    </w:p>
+    <w:p>
+      <w:pPr>
+        <w:rPr>
+          <w:rFonts w:asciiTheme="majorBidi" w:eastAsia="Times New Roman" w:hAnsiTheme="majorBidi" w:cstheme="majorBidi"/>
+          <w:b/>
+          <w:bCs/>
+          <w:i/>
+          <w:iCs/>
+          <w:strike/>
+          <w:color w:val="444444"/>
+          <w:sz w:val="24"/>
+          <w:szCs w:val="24"/>
+        </w:rPr>
+      </w:pPr>
+      <w:r>
+        <w:rPr>
+          <w:rFonts w:asciiTheme="majorBidi" w:eastAsia="Times New Roman" w:hAnsiTheme="majorBidi" w:cstheme="majorBidi"/>
+          <w:b/>
+          <w:bCs/>
+          <w:i/>
+          <w:iCs/>
+          <w:strike/>
+          <w:color w:val="444444"/>
+          <w:sz w:val="24"/>
+          <w:szCs w:val="24"/>
+        </w:rPr>
+        <w:t>Task 1 describtion:Develop the part of sending email to the user to reset their password.</w:t>
+      </w:r>
+    </w:p>
+    <w:p>
+      <w:pPr>
+        <w:rPr>
+          <w:rFonts w:asciiTheme="majorBidi" w:eastAsia="Times New Roman" w:hAnsiTheme="majorBidi" w:cstheme="majorBidi"/>
+          <w:b/>
+          <w:bCs/>
+          <w:i/>
+          <w:iCs/>
+          <w:strike/>
+          <w:color w:val="444444"/>
+          <w:sz w:val="24"/>
+          <w:szCs w:val="24"/>
+        </w:rPr>
+      </w:pPr>
+      <w:r>
+        <w:rPr>
+          <w:rFonts w:asciiTheme="majorBidi" w:eastAsia="Times New Roman" w:hAnsiTheme="majorBidi" w:cstheme="majorBidi"/>
+          <w:b/>
+          <w:bCs/>
+          <w:i/>
+          <w:iCs/>
+          <w:strike/>
+          <w:color w:val="444444"/>
+          <w:sz w:val="24"/>
+          <w:szCs w:val="24"/>
+        </w:rPr>
+        <w:t>Task 1 describtion:create email address column  in to login table in DB.</w:t>
+      </w:r>
+    </w:p>
+    <w:p>
+      <w:pPr>
+        <w:rPr>
+          <w:rFonts w:asciiTheme="majorBidi" w:eastAsia="Times New Roman" w:hAnsiTheme="majorBidi" w:cstheme="majorBidi"/>
+          <w:b/>
+          <w:bCs/>
+          <w:i/>
+          <w:iCs/>
+          <w:strike/>
+          <w:color w:val="444444"/>
+          <w:sz w:val="24"/>
+          <w:szCs w:val="24"/>
+        </w:rPr>
+      </w:pPr>
+      <w:r>
+        <w:rPr>
+          <w:rFonts w:asciiTheme="majorBidi" w:eastAsia="Times New Roman" w:hAnsiTheme="majorBidi" w:cstheme="majorBidi"/>
+          <w:b/>
+          <w:bCs/>
+          <w:i/>
+          <w:iCs/>
+          <w:strike/>
+          <w:color w:val="444444"/>
+          <w:sz w:val="24"/>
+          <w:szCs w:val="24"/>
+        </w:rPr>
+        <w:t>Task 1 describtion:Code Review.</w:t>
+      </w:r>
+    </w:p>
+    <w:p>
+      <w:pPr>
+        <w:rPr>
+          <w:rFonts w:asciiTheme="majorBidi" w:eastAsia="Times New Roman" w:hAnsiTheme="majorBidi" w:cstheme="majorBidi"/>
+          <w:b/>
+          <w:bCs/>
+          <w:i/>
+          <w:iCs/>
+          <w:strike/>
+          <w:color w:val="444444"/>
+          <w:sz w:val="24"/>
+          <w:szCs w:val="24"/>
+        </w:rPr>
+      </w:pPr>
+      <w:r>
+        <w:rPr>
+          <w:rFonts w:asciiTheme="majorBidi" w:eastAsia="Times New Roman" w:hAnsiTheme="majorBidi" w:cstheme="majorBidi"/>
+          <w:b/>
+          <w:bCs/>
+          <w:i/>
+          <w:iCs/>
+          <w:strike/>
+          <w:color w:val="444444"/>
+          <w:sz w:val="24"/>
+          <w:szCs w:val="24"/>
+        </w:rPr>
+        <w:t>Task 6 describtion :Write unit tests .</w:t>
       </w:r>
     </w:p>
     <w:p>
@@ -2041,180 +1579,88 @@
         <w:rPr>
           <w:color w:val="7030A0"/>
         </w:rPr>
-        <w:t>As a user, I want to receive successful message, so that’s I can confirm my account via email</w:t>
-      </w:r>
-      <w:proofErr w:type="gramStart"/>
-      <w:r>
-        <w:rPr>
-          <w:color w:val="7030A0"/>
-        </w:rPr>
-        <w:t>. )</w:t>
-      </w:r>
-      <w:proofErr w:type="gramEnd"/>
-    </w:p>
-    <w:p>
-      <w:pPr>
-        <w:rPr>
-          <w:rFonts w:asciiTheme="majorBidi" w:eastAsia="Times New Roman" w:hAnsiTheme="majorBidi" w:cstheme="majorBidi"/>
-          <w:b/>
-          <w:bCs/>
-          <w:i/>
-          <w:iCs/>
-          <w:color w:val="7030A0"/>
-          <w:sz w:val="24"/>
-          <w:szCs w:val="24"/>
-        </w:rPr>
-      </w:pPr>
-      <w:r>
-        <w:rPr>
-          <w:rFonts w:asciiTheme="majorBidi" w:eastAsia="Times New Roman" w:hAnsiTheme="majorBidi" w:cstheme="majorBidi"/>
-          <w:b/>
-          <w:bCs/>
-          <w:i/>
-          <w:iCs/>
-          <w:color w:val="7030A0"/>
-          <w:sz w:val="24"/>
-          <w:szCs w:val="24"/>
-        </w:rPr>
-        <w:t xml:space="preserve">Task1 </w:t>
-      </w:r>
-      <w:proofErr w:type="gramStart"/>
-      <w:r>
-        <w:rPr>
-          <w:rFonts w:asciiTheme="majorBidi" w:eastAsia="Times New Roman" w:hAnsiTheme="majorBidi" w:cstheme="majorBidi"/>
-          <w:b/>
-          <w:bCs/>
-          <w:i/>
-          <w:iCs/>
-          <w:color w:val="7030A0"/>
-          <w:sz w:val="24"/>
-          <w:szCs w:val="24"/>
-        </w:rPr>
-        <w:t>description :Develop</w:t>
-      </w:r>
-      <w:proofErr w:type="gramEnd"/>
-      <w:r>
-        <w:rPr>
-          <w:rFonts w:asciiTheme="majorBidi" w:eastAsia="Times New Roman" w:hAnsiTheme="majorBidi" w:cstheme="majorBidi"/>
-          <w:b/>
-          <w:bCs/>
-          <w:i/>
-          <w:iCs/>
-          <w:color w:val="7030A0"/>
-          <w:sz w:val="24"/>
-          <w:szCs w:val="24"/>
-        </w:rPr>
-        <w:t xml:space="preserve"> the part of sending email for account confirmation.</w:t>
-      </w:r>
-    </w:p>
-    <w:p>
-      <w:pPr>
-        <w:rPr>
-          <w:rFonts w:asciiTheme="majorBidi" w:eastAsia="Times New Roman" w:hAnsiTheme="majorBidi" w:cstheme="majorBidi"/>
-          <w:b/>
-          <w:bCs/>
-          <w:i/>
-          <w:iCs/>
-          <w:color w:val="7030A0"/>
-          <w:sz w:val="24"/>
-          <w:szCs w:val="24"/>
-        </w:rPr>
-      </w:pPr>
-      <w:r>
-        <w:rPr>
-          <w:rFonts w:asciiTheme="majorBidi" w:eastAsia="Times New Roman" w:hAnsiTheme="majorBidi" w:cstheme="majorBidi"/>
-          <w:b/>
-          <w:bCs/>
-          <w:i/>
-          <w:iCs/>
-          <w:color w:val="7030A0"/>
-          <w:sz w:val="24"/>
-          <w:szCs w:val="24"/>
-        </w:rPr>
-        <w:t xml:space="preserve">Task2 </w:t>
-      </w:r>
-      <w:proofErr w:type="gramStart"/>
-      <w:r>
-        <w:rPr>
-          <w:rFonts w:asciiTheme="majorBidi" w:eastAsia="Times New Roman" w:hAnsiTheme="majorBidi" w:cstheme="majorBidi"/>
-          <w:b/>
-          <w:bCs/>
-          <w:i/>
-          <w:iCs/>
-          <w:color w:val="7030A0"/>
-          <w:sz w:val="24"/>
-          <w:szCs w:val="24"/>
-        </w:rPr>
-        <w:t>description :Code</w:t>
-      </w:r>
-      <w:proofErr w:type="gramEnd"/>
-      <w:r>
-        <w:rPr>
-          <w:rFonts w:asciiTheme="majorBidi" w:eastAsia="Times New Roman" w:hAnsiTheme="majorBidi" w:cstheme="majorBidi"/>
-          <w:b/>
-          <w:bCs/>
-          <w:i/>
-          <w:iCs/>
-          <w:color w:val="7030A0"/>
-          <w:sz w:val="24"/>
-          <w:szCs w:val="24"/>
-        </w:rPr>
-        <w:t xml:space="preserve"> Review.</w:t>
-      </w:r>
-    </w:p>
-    <w:p>
-      <w:pPr>
-        <w:rPr>
-          <w:rFonts w:asciiTheme="majorBidi" w:eastAsia="Times New Roman" w:hAnsiTheme="majorBidi" w:cstheme="majorBidi"/>
-          <w:b/>
-          <w:bCs/>
-          <w:i/>
-          <w:iCs/>
-          <w:color w:val="7030A0"/>
-          <w:sz w:val="24"/>
-          <w:szCs w:val="24"/>
-        </w:rPr>
-      </w:pPr>
-      <w:r>
-        <w:rPr>
-          <w:rFonts w:asciiTheme="majorBidi" w:eastAsia="Times New Roman" w:hAnsiTheme="majorBidi" w:cstheme="majorBidi"/>
-          <w:b/>
-          <w:bCs/>
-          <w:i/>
-          <w:iCs/>
-          <w:color w:val="7030A0"/>
-          <w:sz w:val="24"/>
-          <w:szCs w:val="24"/>
-        </w:rPr>
-        <w:t xml:space="preserve">Task 3 </w:t>
-      </w:r>
-      <w:proofErr w:type="gramStart"/>
-      <w:r>
-        <w:rPr>
-          <w:rFonts w:asciiTheme="majorBidi" w:eastAsia="Times New Roman" w:hAnsiTheme="majorBidi" w:cstheme="majorBidi"/>
-          <w:b/>
-          <w:bCs/>
-          <w:i/>
-          <w:iCs/>
-          <w:color w:val="7030A0"/>
-          <w:sz w:val="24"/>
-          <w:szCs w:val="24"/>
-        </w:rPr>
-        <w:t>description :Write</w:t>
-      </w:r>
-      <w:proofErr w:type="gramEnd"/>
-      <w:r>
-        <w:rPr>
-          <w:rFonts w:asciiTheme="majorBidi" w:eastAsia="Times New Roman" w:hAnsiTheme="majorBidi" w:cstheme="majorBidi"/>
-          <w:b/>
-          <w:bCs/>
-          <w:i/>
-          <w:iCs/>
-          <w:color w:val="7030A0"/>
-          <w:sz w:val="24"/>
-          <w:szCs w:val="24"/>
-        </w:rPr>
-        <w:t xml:space="preserve"> unit tests .</w:t>
+        <w:t>As a user, I want to receive successful message, so that’s I can confirm my account via email. )</w:t>
+      </w:r>
+    </w:p>
+    <w:p>
+      <w:pPr>
+        <w:rPr>
+          <w:rFonts w:asciiTheme="majorBidi" w:eastAsia="Times New Roman" w:hAnsiTheme="majorBidi" w:cstheme="majorBidi"/>
+          <w:b/>
+          <w:bCs/>
+          <w:i/>
+          <w:iCs/>
+          <w:color w:val="7030A0"/>
+          <w:sz w:val="24"/>
+          <w:szCs w:val="24"/>
+        </w:rPr>
+      </w:pPr>
+      <w:r>
+        <w:rPr>
+          <w:rFonts w:asciiTheme="majorBidi" w:eastAsia="Times New Roman" w:hAnsiTheme="majorBidi" w:cstheme="majorBidi"/>
+          <w:b/>
+          <w:bCs/>
+          <w:i/>
+          <w:iCs/>
+          <w:color w:val="7030A0"/>
+          <w:sz w:val="24"/>
+          <w:szCs w:val="24"/>
+        </w:rPr>
+        <w:t>Task1 description :Develop the part of sending email for account confirmation.</w:t>
+      </w:r>
+    </w:p>
+    <w:p>
+      <w:pPr>
+        <w:rPr>
+          <w:rFonts w:asciiTheme="majorBidi" w:eastAsia="Times New Roman" w:hAnsiTheme="majorBidi" w:cstheme="majorBidi"/>
+          <w:b/>
+          <w:bCs/>
+          <w:i/>
+          <w:iCs/>
+          <w:color w:val="7030A0"/>
+          <w:sz w:val="24"/>
+          <w:szCs w:val="24"/>
+        </w:rPr>
+      </w:pPr>
+      <w:r>
+        <w:rPr>
+          <w:rFonts w:asciiTheme="majorBidi" w:eastAsia="Times New Roman" w:hAnsiTheme="majorBidi" w:cstheme="majorBidi"/>
+          <w:b/>
+          <w:bCs/>
+          <w:i/>
+          <w:iCs/>
+          <w:color w:val="7030A0"/>
+          <w:sz w:val="24"/>
+          <w:szCs w:val="24"/>
+        </w:rPr>
+        <w:t>Task2 description :Code Review.</w:t>
+      </w:r>
+    </w:p>
+    <w:p>
+      <w:pPr>
+        <w:rPr>
+          <w:rFonts w:asciiTheme="majorBidi" w:eastAsia="Times New Roman" w:hAnsiTheme="majorBidi" w:cstheme="majorBidi"/>
+          <w:b/>
+          <w:bCs/>
+          <w:i/>
+          <w:iCs/>
+          <w:color w:val="7030A0"/>
+          <w:sz w:val="24"/>
+          <w:szCs w:val="24"/>
+        </w:rPr>
+      </w:pPr>
+      <w:r>
+        <w:rPr>
+          <w:rFonts w:asciiTheme="majorBidi" w:eastAsia="Times New Roman" w:hAnsiTheme="majorBidi" w:cstheme="majorBidi"/>
+          <w:b/>
+          <w:bCs/>
+          <w:i/>
+          <w:iCs/>
+          <w:color w:val="7030A0"/>
+          <w:sz w:val="24"/>
+          <w:szCs w:val="24"/>
+        </w:rPr>
+        <w:t>Task 3 description :Write unit tests .</w:t>
       </w:r>
     </w:p>
     <w:p>
@@ -2347,33 +1793,7 @@
           <w:sz w:val="24"/>
           <w:szCs w:val="24"/>
         </w:rPr>
-        <w:t xml:space="preserve">I want to login by user name </w:t>
-      </w:r>
-      <w:proofErr w:type="gramStart"/>
-      <w:r>
-        <w:rPr>
-          <w:rFonts w:asciiTheme="majorBidi" w:eastAsia="Times New Roman" w:hAnsiTheme="majorBidi"/>
-          <w:i/>
-          <w:iCs/>
-          <w:strike/>
-          <w:color w:val="444444"/>
-          <w:sz w:val="24"/>
-          <w:szCs w:val="24"/>
-        </w:rPr>
-        <w:t>and  password</w:t>
-      </w:r>
-      <w:proofErr w:type="gramEnd"/>
-      <w:r>
-        <w:rPr>
-          <w:rFonts w:asciiTheme="majorBidi" w:eastAsia="Times New Roman" w:hAnsiTheme="majorBidi"/>
-          <w:i/>
-          <w:iCs/>
-          <w:strike/>
-          <w:color w:val="444444"/>
-          <w:sz w:val="24"/>
-          <w:szCs w:val="24"/>
-        </w:rPr>
-        <w:t>, so that I can use the password used to authenticate an identity.)</w:t>
+        <w:t>I want to login by user name and  password, so that I can use the password used to authenticate an identity.)</w:t>
       </w:r>
     </w:p>
     <w:p>
@@ -4154,9 +3574,262 @@
           <w:sz w:val="20"/>
           <w:szCs w:val="20"/>
         </w:rPr>
-        <w:t xml:space="preserve">As a logged in </w:t>
-      </w:r>
-      <w:proofErr w:type="gramStart"/>
+        <w:t xml:space="preserve">As a logged in user </w:t>
+      </w:r>
+      <w:r>
+        <w:rPr>
+          <w:strike/>
+        </w:rPr>
+        <w:t>, I want to able to add new dish so that other users can view more dishes and have wide choices of dishes.    )</w:t>
+      </w:r>
+    </w:p>
+    <w:p>
+      <w:pPr>
+        <w:spacing w:after="0"/>
+        <w:rPr>
+          <w:rFonts w:asciiTheme="majorBidi" w:eastAsia="Times New Roman" w:hAnsiTheme="majorBidi" w:cstheme="majorBidi"/>
+          <w:b/>
+          <w:bCs/>
+          <w:i/>
+          <w:iCs/>
+          <w:strike/>
+          <w:color w:val="444444"/>
+          <w:sz w:val="24"/>
+          <w:szCs w:val="24"/>
+        </w:rPr>
+      </w:pPr>
+      <w:r>
+        <w:rPr>
+          <w:rFonts w:asciiTheme="majorBidi" w:eastAsia="Times New Roman" w:hAnsiTheme="majorBidi" w:cstheme="majorBidi"/>
+          <w:b/>
+          <w:bCs/>
+          <w:i/>
+          <w:iCs/>
+          <w:strike/>
+          <w:color w:val="444444"/>
+          <w:sz w:val="24"/>
+          <w:szCs w:val="24"/>
+        </w:rPr>
+        <w:t xml:space="preserve">Task 1 description: </w:t>
+      </w:r>
+      <w:r>
+        <w:rPr>
+          <w:rFonts w:asciiTheme="majorBidi" w:eastAsia="Times New Roman" w:hAnsiTheme="majorBidi" w:cstheme="majorBidi"/>
+          <w:b/>
+          <w:bCs/>
+          <w:i/>
+          <w:iCs/>
+          <w:strike/>
+          <w:color w:val="444444"/>
+          <w:sz w:val="24"/>
+          <w:szCs w:val="24"/>
+        </w:rPr>
+        <w:t>Design add dish page .</w:t>
+      </w:r>
+    </w:p>
+    <w:p>
+      <w:pPr>
+        <w:spacing w:after="0"/>
+        <w:rPr>
+          <w:rFonts w:asciiTheme="majorBidi" w:eastAsia="Times New Roman" w:hAnsiTheme="majorBidi" w:cstheme="majorBidi"/>
+          <w:b/>
+          <w:bCs/>
+          <w:i/>
+          <w:iCs/>
+          <w:strike/>
+          <w:color w:val="444444"/>
+          <w:sz w:val="24"/>
+          <w:szCs w:val="24"/>
+        </w:rPr>
+      </w:pPr>
+      <w:r>
+        <w:rPr>
+          <w:rFonts w:asciiTheme="majorBidi" w:eastAsia="Times New Roman" w:hAnsiTheme="majorBidi" w:cstheme="majorBidi"/>
+          <w:b/>
+          <w:bCs/>
+          <w:i/>
+          <w:iCs/>
+          <w:strike/>
+          <w:color w:val="444444"/>
+          <w:sz w:val="24"/>
+          <w:szCs w:val="24"/>
+        </w:rPr>
+        <w:t>Task 2 description :Develop the add dish functionality.</w:t>
+      </w:r>
+    </w:p>
+    <w:p>
+      <w:pPr>
+        <w:spacing w:after="0"/>
+        <w:rPr>
+          <w:rFonts w:asciiTheme="majorBidi" w:eastAsia="Times New Roman" w:hAnsiTheme="majorBidi" w:cstheme="majorBidi"/>
+          <w:b/>
+          <w:bCs/>
+          <w:i/>
+          <w:iCs/>
+          <w:strike/>
+          <w:color w:val="444444"/>
+          <w:sz w:val="24"/>
+          <w:szCs w:val="24"/>
+        </w:rPr>
+      </w:pPr>
+      <w:r>
+        <w:rPr>
+          <w:rFonts w:asciiTheme="majorBidi" w:eastAsia="Times New Roman" w:hAnsiTheme="majorBidi" w:cstheme="majorBidi"/>
+          <w:b/>
+          <w:bCs/>
+          <w:i/>
+          <w:iCs/>
+          <w:strike/>
+          <w:color w:val="444444"/>
+          <w:sz w:val="24"/>
+          <w:szCs w:val="24"/>
+        </w:rPr>
+        <w:t>Task 3 description :Add the new dish information to dish table in the DB.</w:t>
+      </w:r>
+    </w:p>
+    <w:p>
+      <w:pPr>
+        <w:spacing w:after="0"/>
+        <w:rPr>
+          <w:rFonts w:asciiTheme="majorBidi" w:eastAsia="Times New Roman" w:hAnsiTheme="majorBidi" w:cstheme="majorBidi"/>
+          <w:b/>
+          <w:bCs/>
+          <w:i/>
+          <w:iCs/>
+          <w:strike/>
+          <w:color w:val="444444"/>
+          <w:sz w:val="24"/>
+          <w:szCs w:val="24"/>
+        </w:rPr>
+      </w:pPr>
+      <w:r>
+        <w:rPr>
+          <w:rFonts w:asciiTheme="majorBidi" w:eastAsia="Times New Roman" w:hAnsiTheme="majorBidi" w:cstheme="majorBidi"/>
+          <w:b/>
+          <w:bCs/>
+          <w:i/>
+          <w:iCs/>
+          <w:strike/>
+          <w:color w:val="444444"/>
+          <w:sz w:val="24"/>
+          <w:szCs w:val="24"/>
+        </w:rPr>
+        <w:t>Task 4 description :check there is no dish has the same information of the new dish)</w:t>
+      </w:r>
+    </w:p>
+    <w:p>
+      <w:pPr>
+        <w:spacing w:after="0"/>
+        <w:rPr>
+          <w:rFonts w:asciiTheme="majorBidi" w:eastAsia="Times New Roman" w:hAnsiTheme="majorBidi" w:cstheme="majorBidi"/>
+          <w:b/>
+          <w:bCs/>
+          <w:i/>
+          <w:iCs/>
+          <w:strike/>
+          <w:color w:val="444444"/>
+          <w:sz w:val="24"/>
+          <w:szCs w:val="24"/>
+        </w:rPr>
+      </w:pPr>
+      <w:r>
+        <w:rPr>
+          <w:rFonts w:asciiTheme="majorBidi" w:eastAsia="Times New Roman" w:hAnsiTheme="majorBidi" w:cstheme="majorBidi"/>
+          <w:b/>
+          <w:bCs/>
+          <w:i/>
+          <w:iCs/>
+          <w:strike/>
+          <w:color w:val="444444"/>
+          <w:sz w:val="24"/>
+          <w:szCs w:val="24"/>
+        </w:rPr>
+        <w:t>Task 5 description :Code review.</w:t>
+      </w:r>
+    </w:p>
+    <w:p>
+      <w:pPr>
+        <w:spacing w:after="0"/>
+        <w:rPr>
+          <w:rFonts w:asciiTheme="majorBidi" w:eastAsia="Times New Roman" w:hAnsiTheme="majorBidi" w:cstheme="majorBidi"/>
+          <w:b/>
+          <w:bCs/>
+          <w:i/>
+          <w:iCs/>
+          <w:strike/>
+          <w:color w:val="444444"/>
+          <w:sz w:val="24"/>
+          <w:szCs w:val="24"/>
+        </w:rPr>
+      </w:pPr>
+      <w:r>
+        <w:rPr>
+          <w:rFonts w:asciiTheme="majorBidi" w:eastAsia="Times New Roman" w:hAnsiTheme="majorBidi" w:cstheme="majorBidi"/>
+          <w:b/>
+          <w:bCs/>
+          <w:i/>
+          <w:iCs/>
+          <w:strike/>
+          <w:color w:val="444444"/>
+          <w:sz w:val="24"/>
+          <w:szCs w:val="24"/>
+        </w:rPr>
+        <w:t>Task 6 description :unit testing.</w:t>
+      </w:r>
+    </w:p>
+    <w:p>
+      <w:pPr>
+        <w:spacing w:after="0"/>
+        <w:rPr>
+          <w:rFonts w:asciiTheme="majorBidi" w:eastAsia="Times New Roman" w:hAnsiTheme="majorBidi" w:cstheme="majorBidi"/>
+          <w:b/>
+          <w:bCs/>
+          <w:i/>
+          <w:iCs/>
+          <w:strike/>
+          <w:color w:val="444444"/>
+          <w:sz w:val="24"/>
+          <w:szCs w:val="24"/>
+        </w:rPr>
+      </w:pPr>
+      <w:r>
+        <w:rPr>
+          <w:rFonts w:asciiTheme="majorBidi" w:eastAsia="Times New Roman" w:hAnsiTheme="majorBidi" w:cstheme="majorBidi"/>
+          <w:b/>
+          <w:bCs/>
+          <w:i/>
+          <w:iCs/>
+          <w:strike/>
+          <w:color w:val="444444"/>
+          <w:sz w:val="24"/>
+          <w:szCs w:val="24"/>
+        </w:rPr>
+        <w:t>Task 7 description :Acceptance testing.</w:t>
+      </w:r>
+    </w:p>
+    <w:p>
+      <w:pPr>
+        <w:rPr>
+          <w:rFonts w:asciiTheme="majorBidi" w:eastAsia="Times New Roman" w:hAnsiTheme="majorBidi" w:cstheme="majorBidi"/>
+          <w:i/>
+          <w:iCs/>
+          <w:color w:val="444444"/>
+          <w:sz w:val="24"/>
+          <w:szCs w:val="24"/>
+        </w:rPr>
+      </w:pPr>
+      <w:r>
+        <w:rPr>
+          <w:rFonts w:asciiTheme="majorBidi" w:eastAsia="Times New Roman" w:hAnsiTheme="majorBidi" w:cstheme="majorBidi"/>
+          <w:i/>
+          <w:iCs/>
+          <w:strike/>
+          <w:color w:val="444444"/>
+          <w:sz w:val="24"/>
+          <w:szCs w:val="24"/>
+        </w:rPr>
+        <w:t>Total for user story 20:</w:t>
+      </w:r>
       <w:r>
         <w:rPr>
           <w:rFonts w:asciiTheme="majorBidi" w:eastAsia="Times New Roman" w:hAnsiTheme="majorBidi" w:cstheme="majorBidi"/>
@@ -4164,472 +3837,6 @@
           <w:sz w:val="20"/>
           <w:szCs w:val="20"/>
         </w:rPr>
-        <w:t xml:space="preserve">user </w:t>
-      </w:r>
-      <w:r>
-        <w:rPr>
-          <w:strike/>
-        </w:rPr>
-        <w:t>,</w:t>
-      </w:r>
-      <w:proofErr w:type="gramEnd"/>
-      <w:r>
-        <w:rPr>
-          <w:strike/>
-        </w:rPr>
-        <w:t xml:space="preserve"> I want to able to add new dish so that other users can view more dishes and have wide choices of dishes.    )</w:t>
-      </w:r>
-    </w:p>
-    <w:p>
-      <w:pPr>
-        <w:spacing w:after="0"/>
-        <w:rPr>
-          <w:rFonts w:asciiTheme="majorBidi" w:eastAsia="Times New Roman" w:hAnsiTheme="majorBidi" w:cstheme="majorBidi"/>
-          <w:b/>
-          <w:bCs/>
-          <w:i/>
-          <w:iCs/>
-          <w:strike/>
-          <w:color w:val="444444"/>
-          <w:sz w:val="24"/>
-          <w:szCs w:val="24"/>
-        </w:rPr>
-      </w:pPr>
-      <w:r>
-        <w:rPr>
-          <w:rFonts w:asciiTheme="majorBidi" w:eastAsia="Times New Roman" w:hAnsiTheme="majorBidi" w:cstheme="majorBidi"/>
-          <w:b/>
-          <w:bCs/>
-          <w:i/>
-          <w:iCs/>
-          <w:strike/>
-          <w:color w:val="444444"/>
-          <w:sz w:val="24"/>
-          <w:szCs w:val="24"/>
-        </w:rPr>
-        <w:t xml:space="preserve">Task 1 description: </w:t>
-      </w:r>
-      <w:r>
-        <w:rPr>
-          <w:rFonts w:asciiTheme="majorBidi" w:eastAsia="Times New Roman" w:hAnsiTheme="majorBidi" w:cstheme="majorBidi"/>
-          <w:b/>
-          <w:bCs/>
-          <w:i/>
-          <w:iCs/>
-          <w:strike/>
-          <w:color w:val="444444"/>
-          <w:sz w:val="24"/>
-          <w:szCs w:val="24"/>
-        </w:rPr>
-        <w:t xml:space="preserve">Design add dish </w:t>
-      </w:r>
-      <w:proofErr w:type="gramStart"/>
-      <w:r>
-        <w:rPr>
-          <w:rFonts w:asciiTheme="majorBidi" w:eastAsia="Times New Roman" w:hAnsiTheme="majorBidi" w:cstheme="majorBidi"/>
-          <w:b/>
-          <w:bCs/>
-          <w:i/>
-          <w:iCs/>
-          <w:strike/>
-          <w:color w:val="444444"/>
-          <w:sz w:val="24"/>
-          <w:szCs w:val="24"/>
-        </w:rPr>
-        <w:t>page .</w:t>
-      </w:r>
-      <w:proofErr w:type="gramEnd"/>
-    </w:p>
-    <w:p>
-      <w:pPr>
-        <w:spacing w:after="0"/>
-        <w:rPr>
-          <w:rFonts w:asciiTheme="majorBidi" w:eastAsia="Times New Roman" w:hAnsiTheme="majorBidi" w:cstheme="majorBidi"/>
-          <w:b/>
-          <w:bCs/>
-          <w:i/>
-          <w:iCs/>
-          <w:strike/>
-          <w:color w:val="444444"/>
-          <w:sz w:val="24"/>
-          <w:szCs w:val="24"/>
-        </w:rPr>
-      </w:pPr>
-      <w:r>
-        <w:rPr>
-          <w:rFonts w:asciiTheme="majorBidi" w:eastAsia="Times New Roman" w:hAnsiTheme="majorBidi" w:cstheme="majorBidi"/>
-          <w:b/>
-          <w:bCs/>
-          <w:i/>
-          <w:iCs/>
-          <w:strike/>
-          <w:color w:val="444444"/>
-          <w:sz w:val="24"/>
-          <w:szCs w:val="24"/>
-        </w:rPr>
-        <w:t xml:space="preserve">Task 2 </w:t>
-      </w:r>
-      <w:proofErr w:type="gramStart"/>
-      <w:r>
-        <w:rPr>
-          <w:rFonts w:asciiTheme="majorBidi" w:eastAsia="Times New Roman" w:hAnsiTheme="majorBidi" w:cstheme="majorBidi"/>
-          <w:b/>
-          <w:bCs/>
-          <w:i/>
-          <w:iCs/>
-          <w:strike/>
-          <w:color w:val="444444"/>
-          <w:sz w:val="24"/>
-          <w:szCs w:val="24"/>
-        </w:rPr>
-        <w:t>description :Develop</w:t>
-      </w:r>
-      <w:proofErr w:type="gramEnd"/>
-      <w:r>
-        <w:rPr>
-          <w:rFonts w:asciiTheme="majorBidi" w:eastAsia="Times New Roman" w:hAnsiTheme="majorBidi" w:cstheme="majorBidi"/>
-          <w:b/>
-          <w:bCs/>
-          <w:i/>
-          <w:iCs/>
-          <w:strike/>
-          <w:color w:val="444444"/>
-          <w:sz w:val="24"/>
-          <w:szCs w:val="24"/>
-        </w:rPr>
-        <w:t xml:space="preserve"> the add dish functionality.</w:t>
-      </w:r>
-    </w:p>
-    <w:p>
-      <w:pPr>
-        <w:spacing w:after="0"/>
-        <w:rPr>
-          <w:rFonts w:asciiTheme="majorBidi" w:eastAsia="Times New Roman" w:hAnsiTheme="majorBidi" w:cstheme="majorBidi"/>
-          <w:b/>
-          <w:bCs/>
-          <w:i/>
-          <w:iCs/>
-          <w:strike/>
-          <w:color w:val="444444"/>
-          <w:sz w:val="24"/>
-          <w:szCs w:val="24"/>
-        </w:rPr>
-      </w:pPr>
-      <w:r>
-        <w:rPr>
-          <w:rFonts w:asciiTheme="majorBidi" w:eastAsia="Times New Roman" w:hAnsiTheme="majorBidi" w:cstheme="majorBidi"/>
-          <w:b/>
-          <w:bCs/>
-          <w:i/>
-          <w:iCs/>
-          <w:strike/>
-          <w:color w:val="444444"/>
-          <w:sz w:val="24"/>
-          <w:szCs w:val="24"/>
-        </w:rPr>
-        <w:t xml:space="preserve">Task 3 </w:t>
-      </w:r>
-      <w:proofErr w:type="gramStart"/>
-      <w:r>
-        <w:rPr>
-          <w:rFonts w:asciiTheme="majorBidi" w:eastAsia="Times New Roman" w:hAnsiTheme="majorBidi" w:cstheme="majorBidi"/>
-          <w:b/>
-          <w:bCs/>
-          <w:i/>
-          <w:iCs/>
-          <w:strike/>
-          <w:color w:val="444444"/>
-          <w:sz w:val="24"/>
-          <w:szCs w:val="24"/>
-        </w:rPr>
-        <w:t>description :Add</w:t>
-      </w:r>
-      <w:proofErr w:type="gramEnd"/>
-      <w:r>
-        <w:rPr>
-          <w:rFonts w:asciiTheme="majorBidi" w:eastAsia="Times New Roman" w:hAnsiTheme="majorBidi" w:cstheme="majorBidi"/>
-          <w:b/>
-          <w:bCs/>
-          <w:i/>
-          <w:iCs/>
-          <w:strike/>
-          <w:color w:val="444444"/>
-          <w:sz w:val="24"/>
-          <w:szCs w:val="24"/>
-        </w:rPr>
-        <w:t xml:space="preserve"> the new dish information to dish table in the DB.</w:t>
-      </w:r>
-    </w:p>
-    <w:p>
-      <w:pPr>
-        <w:spacing w:after="0"/>
-        <w:rPr>
-          <w:rFonts w:asciiTheme="majorBidi" w:eastAsia="Times New Roman" w:hAnsiTheme="majorBidi" w:cstheme="majorBidi"/>
-          <w:b/>
-          <w:bCs/>
-          <w:i/>
-          <w:iCs/>
-          <w:strike/>
-          <w:color w:val="444444"/>
-          <w:sz w:val="24"/>
-          <w:szCs w:val="24"/>
-        </w:rPr>
-      </w:pPr>
-      <w:r>
-        <w:rPr>
-          <w:rFonts w:asciiTheme="majorBidi" w:eastAsia="Times New Roman" w:hAnsiTheme="majorBidi" w:cstheme="majorBidi"/>
-          <w:b/>
-          <w:bCs/>
-          <w:i/>
-          <w:iCs/>
-          <w:strike/>
-          <w:color w:val="444444"/>
-          <w:sz w:val="24"/>
-          <w:szCs w:val="24"/>
-        </w:rPr>
-        <w:t xml:space="preserve">Task 4 </w:t>
-      </w:r>
-      <w:proofErr w:type="gramStart"/>
-      <w:r>
-        <w:rPr>
-          <w:rFonts w:asciiTheme="majorBidi" w:eastAsia="Times New Roman" w:hAnsiTheme="majorBidi" w:cstheme="majorBidi"/>
-          <w:b/>
-          <w:bCs/>
-          <w:i/>
-          <w:iCs/>
-          <w:strike/>
-          <w:color w:val="444444"/>
-          <w:sz w:val="24"/>
-          <w:szCs w:val="24"/>
-        </w:rPr>
-        <w:t>description :check</w:t>
-      </w:r>
-      <w:proofErr w:type="gramEnd"/>
-      <w:r>
-        <w:rPr>
-          <w:rFonts w:asciiTheme="majorBidi" w:eastAsia="Times New Roman" w:hAnsiTheme="majorBidi" w:cstheme="majorBidi"/>
-          <w:b/>
-          <w:bCs/>
-          <w:i/>
-          <w:iCs/>
-          <w:strike/>
-          <w:color w:val="444444"/>
-          <w:sz w:val="24"/>
-          <w:szCs w:val="24"/>
-        </w:rPr>
-        <w:t xml:space="preserve"> there is no dish has the same information of the new dish)</w:t>
-      </w:r>
-    </w:p>
-    <w:p>
-      <w:pPr>
-        <w:spacing w:after="0"/>
-        <w:rPr>
-          <w:rFonts w:asciiTheme="majorBidi" w:eastAsia="Times New Roman" w:hAnsiTheme="majorBidi" w:cstheme="majorBidi"/>
-          <w:b/>
-          <w:bCs/>
-          <w:i/>
-          <w:iCs/>
-          <w:strike/>
-          <w:color w:val="444444"/>
-          <w:sz w:val="24"/>
-          <w:szCs w:val="24"/>
-        </w:rPr>
-      </w:pPr>
-      <w:r>
-        <w:rPr>
-          <w:rFonts w:asciiTheme="majorBidi" w:eastAsia="Times New Roman" w:hAnsiTheme="majorBidi" w:cstheme="majorBidi"/>
-          <w:b/>
-          <w:bCs/>
-          <w:i/>
-          <w:iCs/>
-          <w:strike/>
-          <w:color w:val="444444"/>
-          <w:sz w:val="24"/>
-          <w:szCs w:val="24"/>
-        </w:rPr>
-        <w:t xml:space="preserve">Task 5 </w:t>
-      </w:r>
-      <w:proofErr w:type="gramStart"/>
-      <w:r>
-        <w:rPr>
-          <w:rFonts w:asciiTheme="majorBidi" w:eastAsia="Times New Roman" w:hAnsiTheme="majorBidi" w:cstheme="majorBidi"/>
-          <w:b/>
-          <w:bCs/>
-          <w:i/>
-          <w:iCs/>
-          <w:strike/>
-          <w:color w:val="444444"/>
-          <w:sz w:val="24"/>
-          <w:szCs w:val="24"/>
-        </w:rPr>
-        <w:t>description :Code</w:t>
-      </w:r>
-      <w:proofErr w:type="gramEnd"/>
-      <w:r>
-        <w:rPr>
-          <w:rFonts w:asciiTheme="majorBidi" w:eastAsia="Times New Roman" w:hAnsiTheme="majorBidi" w:cstheme="majorBidi"/>
-          <w:b/>
-          <w:bCs/>
-          <w:i/>
-          <w:iCs/>
-          <w:strike/>
-          <w:color w:val="444444"/>
-          <w:sz w:val="24"/>
-          <w:szCs w:val="24"/>
-        </w:rPr>
-        <w:t xml:space="preserve"> review.</w:t>
-      </w:r>
-    </w:p>
-    <w:p>
-      <w:pPr>
-        <w:spacing w:after="0"/>
-        <w:rPr>
-          <w:rFonts w:asciiTheme="majorBidi" w:eastAsia="Times New Roman" w:hAnsiTheme="majorBidi" w:cstheme="majorBidi"/>
-          <w:b/>
-          <w:bCs/>
-          <w:i/>
-          <w:iCs/>
-          <w:strike/>
-          <w:color w:val="444444"/>
-          <w:sz w:val="24"/>
-          <w:szCs w:val="24"/>
-        </w:rPr>
-      </w:pPr>
-      <w:r>
-        <w:rPr>
-          <w:rFonts w:asciiTheme="majorBidi" w:eastAsia="Times New Roman" w:hAnsiTheme="majorBidi" w:cstheme="majorBidi"/>
-          <w:b/>
-          <w:bCs/>
-          <w:i/>
-          <w:iCs/>
-          <w:strike/>
-          <w:color w:val="444444"/>
-          <w:sz w:val="24"/>
-          <w:szCs w:val="24"/>
-        </w:rPr>
-        <w:t xml:space="preserve">Task 6 </w:t>
-      </w:r>
-      <w:proofErr w:type="gramStart"/>
-      <w:r>
-        <w:rPr>
-          <w:rFonts w:asciiTheme="majorBidi" w:eastAsia="Times New Roman" w:hAnsiTheme="majorBidi" w:cstheme="majorBidi"/>
-          <w:b/>
-          <w:bCs/>
-          <w:i/>
-          <w:iCs/>
-          <w:strike/>
-          <w:color w:val="444444"/>
-          <w:sz w:val="24"/>
-          <w:szCs w:val="24"/>
-        </w:rPr>
-        <w:t>description :unit</w:t>
-      </w:r>
-      <w:proofErr w:type="gramEnd"/>
-      <w:r>
-        <w:rPr>
-          <w:rFonts w:asciiTheme="majorBidi" w:eastAsia="Times New Roman" w:hAnsiTheme="majorBidi" w:cstheme="majorBidi"/>
-          <w:b/>
-          <w:bCs/>
-          <w:i/>
-          <w:iCs/>
-          <w:strike/>
-          <w:color w:val="444444"/>
-          <w:sz w:val="24"/>
-          <w:szCs w:val="24"/>
-        </w:rPr>
-        <w:t xml:space="preserve"> testing.</w:t>
-      </w:r>
-    </w:p>
-    <w:p>
-      <w:pPr>
-        <w:spacing w:after="0"/>
-        <w:rPr>
-          <w:rFonts w:asciiTheme="majorBidi" w:eastAsia="Times New Roman" w:hAnsiTheme="majorBidi" w:cstheme="majorBidi"/>
-          <w:b/>
-          <w:bCs/>
-          <w:i/>
-          <w:iCs/>
-          <w:strike/>
-          <w:color w:val="444444"/>
-          <w:sz w:val="24"/>
-          <w:szCs w:val="24"/>
-        </w:rPr>
-      </w:pPr>
-      <w:r>
-        <w:rPr>
-          <w:rFonts w:asciiTheme="majorBidi" w:eastAsia="Times New Roman" w:hAnsiTheme="majorBidi" w:cstheme="majorBidi"/>
-          <w:b/>
-          <w:bCs/>
-          <w:i/>
-          <w:iCs/>
-          <w:strike/>
-          <w:color w:val="444444"/>
-          <w:sz w:val="24"/>
-          <w:szCs w:val="24"/>
-        </w:rPr>
-        <w:t xml:space="preserve">Task 7 </w:t>
-      </w:r>
-      <w:proofErr w:type="gramStart"/>
-      <w:r>
-        <w:rPr>
-          <w:rFonts w:asciiTheme="majorBidi" w:eastAsia="Times New Roman" w:hAnsiTheme="majorBidi" w:cstheme="majorBidi"/>
-          <w:b/>
-          <w:bCs/>
-          <w:i/>
-          <w:iCs/>
-          <w:strike/>
-          <w:color w:val="444444"/>
-          <w:sz w:val="24"/>
-          <w:szCs w:val="24"/>
-        </w:rPr>
-        <w:t>description :Acceptance</w:t>
-      </w:r>
-      <w:proofErr w:type="gramEnd"/>
-      <w:r>
-        <w:rPr>
-          <w:rFonts w:asciiTheme="majorBidi" w:eastAsia="Times New Roman" w:hAnsiTheme="majorBidi" w:cstheme="majorBidi"/>
-          <w:b/>
-          <w:bCs/>
-          <w:i/>
-          <w:iCs/>
-          <w:strike/>
-          <w:color w:val="444444"/>
-          <w:sz w:val="24"/>
-          <w:szCs w:val="24"/>
-        </w:rPr>
-        <w:t xml:space="preserve"> testing.</w:t>
-      </w:r>
-    </w:p>
-    <w:p>
-      <w:pPr>
-        <w:rPr>
-          <w:rFonts w:asciiTheme="majorBidi" w:eastAsia="Times New Roman" w:hAnsiTheme="majorBidi" w:cstheme="majorBidi"/>
-          <w:i/>
-          <w:iCs/>
-          <w:color w:val="444444"/>
-          <w:sz w:val="24"/>
-          <w:szCs w:val="24"/>
-        </w:rPr>
-      </w:pPr>
-      <w:r>
-        <w:rPr>
-          <w:rFonts w:asciiTheme="majorBidi" w:eastAsia="Times New Roman" w:hAnsiTheme="majorBidi" w:cstheme="majorBidi"/>
-          <w:i/>
-          <w:iCs/>
-          <w:strike/>
-          <w:color w:val="444444"/>
-          <w:sz w:val="24"/>
-          <w:szCs w:val="24"/>
-        </w:rPr>
-        <w:t>Total for user story 20:</w:t>
-      </w:r>
-      <w:r>
-        <w:rPr>
-          <w:rFonts w:asciiTheme="majorBidi" w:eastAsia="Times New Roman" w:hAnsiTheme="majorBidi" w:cstheme="majorBidi"/>
-          <w:strike/>
-          <w:sz w:val="20"/>
-          <w:szCs w:val="20"/>
-        </w:rPr>
         <w:t xml:space="preserve"> </w:t>
       </w:r>
       <w:r>
@@ -4695,145 +3902,61 @@
           <w:sz w:val="24"/>
           <w:szCs w:val="24"/>
         </w:rPr>
-        <w:t xml:space="preserve">Task 1 </w:t>
-      </w:r>
-      <w:proofErr w:type="gramStart"/>
-      <w:r>
-        <w:rPr>
-          <w:rFonts w:asciiTheme="majorBidi" w:eastAsia="Times New Roman" w:hAnsiTheme="majorBidi" w:cstheme="majorBidi"/>
-          <w:b/>
-          <w:bCs/>
-          <w:i/>
-          <w:iCs/>
-          <w:color w:val="7030A0"/>
-          <w:sz w:val="24"/>
-          <w:szCs w:val="24"/>
-        </w:rPr>
-        <w:t>description :Develop</w:t>
-      </w:r>
-      <w:proofErr w:type="gramEnd"/>
-      <w:r>
-        <w:rPr>
-          <w:rFonts w:asciiTheme="majorBidi" w:eastAsia="Times New Roman" w:hAnsiTheme="majorBidi" w:cstheme="majorBidi"/>
-          <w:b/>
-          <w:bCs/>
-          <w:i/>
-          <w:iCs/>
-          <w:color w:val="7030A0"/>
-          <w:sz w:val="24"/>
-          <w:szCs w:val="24"/>
-        </w:rPr>
-        <w:t xml:space="preserve"> change profile photo functionality.</w:t>
-      </w:r>
-    </w:p>
-    <w:p>
-      <w:pPr>
-        <w:rPr>
-          <w:rFonts w:asciiTheme="majorBidi" w:eastAsia="Times New Roman" w:hAnsiTheme="majorBidi" w:cstheme="majorBidi"/>
-          <w:b/>
-          <w:bCs/>
-          <w:i/>
-          <w:iCs/>
-          <w:color w:val="7030A0"/>
-          <w:sz w:val="24"/>
-          <w:szCs w:val="24"/>
-        </w:rPr>
-      </w:pPr>
-      <w:r>
-        <w:rPr>
-          <w:rFonts w:asciiTheme="majorBidi" w:eastAsia="Times New Roman" w:hAnsiTheme="majorBidi" w:cstheme="majorBidi"/>
-          <w:b/>
-          <w:bCs/>
-          <w:i/>
-          <w:iCs/>
-          <w:color w:val="7030A0"/>
-          <w:sz w:val="24"/>
-          <w:szCs w:val="24"/>
-        </w:rPr>
-        <w:t>Task 2</w:t>
-      </w:r>
-      <w:proofErr w:type="gramStart"/>
-      <w:r>
-        <w:rPr>
-          <w:rFonts w:asciiTheme="majorBidi" w:eastAsia="Times New Roman" w:hAnsiTheme="majorBidi" w:cstheme="majorBidi"/>
-          <w:b/>
-          <w:bCs/>
-          <w:i/>
-          <w:iCs/>
-          <w:color w:val="7030A0"/>
-          <w:sz w:val="24"/>
-          <w:szCs w:val="24"/>
-        </w:rPr>
-        <w:t>description :Add</w:t>
-      </w:r>
-      <w:proofErr w:type="gramEnd"/>
-      <w:r>
-        <w:rPr>
-          <w:rFonts w:asciiTheme="majorBidi" w:eastAsia="Times New Roman" w:hAnsiTheme="majorBidi" w:cstheme="majorBidi"/>
-          <w:b/>
-          <w:bCs/>
-          <w:i/>
-          <w:iCs/>
-          <w:color w:val="7030A0"/>
-          <w:sz w:val="24"/>
-          <w:szCs w:val="24"/>
-        </w:rPr>
-        <w:t xml:space="preserve"> the new photo to profile table in the DB.</w:t>
-      </w:r>
-    </w:p>
-    <w:p>
-      <w:pPr>
-        <w:rPr>
-          <w:rFonts w:asciiTheme="majorBidi" w:eastAsia="Times New Roman" w:hAnsiTheme="majorBidi" w:cstheme="majorBidi"/>
-          <w:b/>
-          <w:bCs/>
-          <w:i/>
-          <w:iCs/>
-          <w:color w:val="7030A0"/>
-          <w:sz w:val="24"/>
-          <w:szCs w:val="24"/>
-        </w:rPr>
-      </w:pPr>
-      <w:r>
-        <w:rPr>
-          <w:rFonts w:asciiTheme="majorBidi" w:eastAsia="Times New Roman" w:hAnsiTheme="majorBidi" w:cstheme="majorBidi"/>
-          <w:b/>
-          <w:bCs/>
-          <w:i/>
-          <w:iCs/>
-          <w:color w:val="7030A0"/>
-          <w:sz w:val="24"/>
-          <w:szCs w:val="24"/>
-        </w:rPr>
-        <w:t xml:space="preserve">Task 3 </w:t>
-      </w:r>
-      <w:proofErr w:type="gramStart"/>
-      <w:r>
-        <w:rPr>
-          <w:rFonts w:asciiTheme="majorBidi" w:eastAsia="Times New Roman" w:hAnsiTheme="majorBidi" w:cstheme="majorBidi"/>
-          <w:b/>
-          <w:bCs/>
-          <w:i/>
-          <w:iCs/>
-          <w:color w:val="7030A0"/>
-          <w:sz w:val="24"/>
-          <w:szCs w:val="24"/>
-        </w:rPr>
-        <w:t>description :Code</w:t>
-      </w:r>
-      <w:proofErr w:type="gramEnd"/>
-      <w:r>
-        <w:rPr>
-          <w:rFonts w:asciiTheme="majorBidi" w:eastAsia="Times New Roman" w:hAnsiTheme="majorBidi" w:cstheme="majorBidi"/>
-          <w:b/>
-          <w:bCs/>
-          <w:i/>
-          <w:iCs/>
-          <w:color w:val="7030A0"/>
-          <w:sz w:val="24"/>
-          <w:szCs w:val="24"/>
-        </w:rPr>
-        <w:t xml:space="preserve"> review.</w:t>
+        <w:t>Task 1 description :Develop change profile photo functionality.</w:t>
+      </w:r>
+    </w:p>
+    <w:p>
+      <w:pPr>
+        <w:rPr>
+          <w:rFonts w:asciiTheme="majorBidi" w:eastAsia="Times New Roman" w:hAnsiTheme="majorBidi" w:cstheme="majorBidi"/>
+          <w:b/>
+          <w:bCs/>
+          <w:i/>
+          <w:iCs/>
+          <w:color w:val="7030A0"/>
+          <w:sz w:val="24"/>
+          <w:szCs w:val="24"/>
+        </w:rPr>
+      </w:pPr>
+      <w:r>
+        <w:rPr>
+          <w:rFonts w:asciiTheme="majorBidi" w:eastAsia="Times New Roman" w:hAnsiTheme="majorBidi" w:cstheme="majorBidi"/>
+          <w:b/>
+          <w:bCs/>
+          <w:i/>
+          <w:iCs/>
+          <w:color w:val="7030A0"/>
+          <w:sz w:val="24"/>
+          <w:szCs w:val="24"/>
+        </w:rPr>
+        <w:t>Task 2description :Add the new photo to profile table in the DB.</w:t>
+      </w:r>
+    </w:p>
+    <w:p>
+      <w:pPr>
+        <w:rPr>
+          <w:rFonts w:asciiTheme="majorBidi" w:eastAsia="Times New Roman" w:hAnsiTheme="majorBidi" w:cstheme="majorBidi"/>
+          <w:b/>
+          <w:bCs/>
+          <w:i/>
+          <w:iCs/>
+          <w:color w:val="7030A0"/>
+          <w:sz w:val="24"/>
+          <w:szCs w:val="24"/>
+        </w:rPr>
+      </w:pPr>
+      <w:r>
+        <w:rPr>
+          <w:rFonts w:asciiTheme="majorBidi" w:eastAsia="Times New Roman" w:hAnsiTheme="majorBidi" w:cstheme="majorBidi"/>
+          <w:b/>
+          <w:bCs/>
+          <w:i/>
+          <w:iCs/>
+          <w:color w:val="7030A0"/>
+          <w:sz w:val="24"/>
+          <w:szCs w:val="24"/>
+        </w:rPr>
+        <w:t>Task 3 description :Code review.</w:t>
       </w:r>
     </w:p>
     <w:p>
@@ -4933,6 +4056,7 @@
     <w:p>
       <w:pPr>
         <w:rPr>
+          <w:strike/>
           <w:color w:val="7030A0"/>
         </w:rPr>
       </w:pPr>
@@ -4941,6 +4065,7 @@
           <w:rFonts w:asciiTheme="majorBidi" w:eastAsia="Times New Roman" w:hAnsiTheme="majorBidi"/>
           <w:i/>
           <w:iCs/>
+          <w:strike/>
           <w:color w:val="7030A0"/>
           <w:sz w:val="24"/>
           <w:szCs w:val="24"/>
@@ -4949,6 +4074,7 @@
       </w:r>
       <w:r>
         <w:rPr>
+          <w:strike/>
           <w:color w:val="7030A0"/>
         </w:rPr>
         <w:t>As a user, I want to be able to change the name of my profile at any time so that the name that appears to others will be changed by default.)</w:t>
@@ -4962,236 +4088,134 @@
           <w:bCs/>
           <w:i/>
           <w:iCs/>
-          <w:color w:val="7030A0"/>
-          <w:sz w:val="24"/>
-          <w:szCs w:val="24"/>
-        </w:rPr>
-      </w:pPr>
-      <w:r>
-        <w:rPr>
-          <w:rFonts w:asciiTheme="majorBidi" w:eastAsia="Times New Roman" w:hAnsiTheme="majorBidi" w:cstheme="majorBidi"/>
-          <w:b/>
-          <w:bCs/>
-          <w:i/>
-          <w:iCs/>
-          <w:color w:val="7030A0"/>
-          <w:sz w:val="24"/>
-          <w:szCs w:val="24"/>
-        </w:rPr>
-        <w:t xml:space="preserve">Task 1 </w:t>
-      </w:r>
-      <w:proofErr w:type="gramStart"/>
-      <w:r>
-        <w:rPr>
-          <w:rFonts w:asciiTheme="majorBidi" w:eastAsia="Times New Roman" w:hAnsiTheme="majorBidi" w:cstheme="majorBidi"/>
-          <w:b/>
-          <w:bCs/>
-          <w:i/>
-          <w:iCs/>
-          <w:color w:val="7030A0"/>
-          <w:sz w:val="24"/>
-          <w:szCs w:val="24"/>
-        </w:rPr>
-        <w:t>description :Develop</w:t>
-      </w:r>
-      <w:proofErr w:type="gramEnd"/>
-      <w:r>
-        <w:rPr>
-          <w:rFonts w:asciiTheme="majorBidi" w:eastAsia="Times New Roman" w:hAnsiTheme="majorBidi" w:cstheme="majorBidi"/>
-          <w:b/>
-          <w:bCs/>
-          <w:i/>
-          <w:iCs/>
-          <w:color w:val="7030A0"/>
-          <w:sz w:val="24"/>
-          <w:szCs w:val="24"/>
-        </w:rPr>
-        <w:t xml:space="preserve"> change profile name functionality.</w:t>
-      </w:r>
-    </w:p>
-    <w:p>
-      <w:pPr>
-        <w:rPr>
-          <w:rFonts w:asciiTheme="majorBidi" w:eastAsia="Times New Roman" w:hAnsiTheme="majorBidi" w:cstheme="majorBidi"/>
-          <w:b/>
-          <w:bCs/>
-          <w:i/>
-          <w:iCs/>
-          <w:color w:val="7030A0"/>
-          <w:sz w:val="24"/>
-          <w:szCs w:val="24"/>
-        </w:rPr>
-      </w:pPr>
-      <w:r>
-        <w:rPr>
-          <w:rFonts w:asciiTheme="majorBidi" w:eastAsia="Times New Roman" w:hAnsiTheme="majorBidi" w:cstheme="majorBidi"/>
-          <w:b/>
-          <w:bCs/>
-          <w:i/>
-          <w:iCs/>
-          <w:color w:val="7030A0"/>
-          <w:sz w:val="24"/>
-          <w:szCs w:val="24"/>
-        </w:rPr>
-        <w:t xml:space="preserve">Task 2 </w:t>
-      </w:r>
-      <w:proofErr w:type="gramStart"/>
-      <w:r>
-        <w:rPr>
-          <w:rFonts w:asciiTheme="majorBidi" w:eastAsia="Times New Roman" w:hAnsiTheme="majorBidi" w:cstheme="majorBidi"/>
-          <w:b/>
-          <w:bCs/>
-          <w:i/>
-          <w:iCs/>
-          <w:color w:val="7030A0"/>
-          <w:sz w:val="24"/>
-          <w:szCs w:val="24"/>
-        </w:rPr>
-        <w:t>description :</w:t>
-      </w:r>
-      <w:proofErr w:type="gramEnd"/>
-      <w:r>
-        <w:rPr>
-          <w:rFonts w:asciiTheme="majorBidi" w:eastAsia="Times New Roman" w:hAnsiTheme="majorBidi" w:cstheme="majorBidi"/>
-          <w:b/>
-          <w:bCs/>
-          <w:i/>
-          <w:iCs/>
-          <w:color w:val="7030A0"/>
-          <w:sz w:val="24"/>
-          <w:szCs w:val="24"/>
-        </w:rPr>
-        <w:t xml:space="preserve"> Add the new name to profile table in the DB.</w:t>
-      </w:r>
-    </w:p>
-    <w:p>
-      <w:pPr>
-        <w:rPr>
-          <w:rFonts w:asciiTheme="majorBidi" w:eastAsia="Times New Roman" w:hAnsiTheme="majorBidi" w:cstheme="majorBidi"/>
-          <w:b/>
-          <w:bCs/>
-          <w:i/>
-          <w:iCs/>
-          <w:color w:val="7030A0"/>
-          <w:sz w:val="24"/>
-          <w:szCs w:val="24"/>
-        </w:rPr>
-      </w:pPr>
-      <w:r>
-        <w:rPr>
-          <w:rFonts w:asciiTheme="majorBidi" w:eastAsia="Times New Roman" w:hAnsiTheme="majorBidi" w:cstheme="majorBidi"/>
-          <w:b/>
-          <w:bCs/>
-          <w:i/>
-          <w:iCs/>
-          <w:color w:val="7030A0"/>
-          <w:sz w:val="24"/>
-          <w:szCs w:val="24"/>
-        </w:rPr>
-        <w:t xml:space="preserve">Task 3 </w:t>
-      </w:r>
-      <w:proofErr w:type="gramStart"/>
-      <w:r>
-        <w:rPr>
-          <w:rFonts w:asciiTheme="majorBidi" w:eastAsia="Times New Roman" w:hAnsiTheme="majorBidi" w:cstheme="majorBidi"/>
-          <w:b/>
-          <w:bCs/>
-          <w:i/>
-          <w:iCs/>
-          <w:color w:val="7030A0"/>
-          <w:sz w:val="24"/>
-          <w:szCs w:val="24"/>
-        </w:rPr>
-        <w:t>description :Code</w:t>
-      </w:r>
-      <w:proofErr w:type="gramEnd"/>
-      <w:r>
-        <w:rPr>
-          <w:rFonts w:asciiTheme="majorBidi" w:eastAsia="Times New Roman" w:hAnsiTheme="majorBidi" w:cstheme="majorBidi"/>
-          <w:b/>
-          <w:bCs/>
-          <w:i/>
-          <w:iCs/>
-          <w:color w:val="7030A0"/>
-          <w:sz w:val="24"/>
-          <w:szCs w:val="24"/>
-        </w:rPr>
-        <w:t xml:space="preserve"> review.</w:t>
-      </w:r>
-    </w:p>
-    <w:p>
-      <w:pPr>
-        <w:rPr>
-          <w:rFonts w:asciiTheme="majorBidi" w:eastAsia="Times New Roman" w:hAnsiTheme="majorBidi" w:cstheme="majorBidi"/>
-          <w:b/>
-          <w:bCs/>
-          <w:i/>
-          <w:iCs/>
-          <w:color w:val="7030A0"/>
-          <w:sz w:val="24"/>
-          <w:szCs w:val="24"/>
-        </w:rPr>
-      </w:pPr>
-      <w:r>
-        <w:rPr>
-          <w:rFonts w:asciiTheme="majorBidi" w:eastAsia="Times New Roman" w:hAnsiTheme="majorBidi" w:cstheme="majorBidi"/>
-          <w:b/>
-          <w:bCs/>
-          <w:i/>
-          <w:iCs/>
-          <w:color w:val="7030A0"/>
-          <w:sz w:val="24"/>
-          <w:szCs w:val="24"/>
-        </w:rPr>
-        <w:t xml:space="preserve">Task 4 </w:t>
-      </w:r>
-      <w:proofErr w:type="gramStart"/>
-      <w:r>
-        <w:rPr>
-          <w:rFonts w:asciiTheme="majorBidi" w:eastAsia="Times New Roman" w:hAnsiTheme="majorBidi" w:cstheme="majorBidi"/>
-          <w:b/>
-          <w:bCs/>
-          <w:i/>
-          <w:iCs/>
-          <w:color w:val="7030A0"/>
-          <w:sz w:val="24"/>
-          <w:szCs w:val="24"/>
-        </w:rPr>
-        <w:t>description :Unit</w:t>
-      </w:r>
-      <w:proofErr w:type="gramEnd"/>
-      <w:r>
-        <w:rPr>
-          <w:rFonts w:asciiTheme="majorBidi" w:eastAsia="Times New Roman" w:hAnsiTheme="majorBidi" w:cstheme="majorBidi"/>
-          <w:b/>
-          <w:bCs/>
-          <w:i/>
-          <w:iCs/>
-          <w:color w:val="7030A0"/>
-          <w:sz w:val="24"/>
-          <w:szCs w:val="24"/>
-        </w:rPr>
-        <w:t xml:space="preserve"> testing.</w:t>
-      </w:r>
-    </w:p>
-    <w:p>
-      <w:pPr>
-        <w:rPr>
-          <w:rFonts w:asciiTheme="majorBidi" w:eastAsia="Times New Roman" w:hAnsiTheme="majorBidi" w:cstheme="majorBidi"/>
-          <w:i/>
-          <w:iCs/>
-          <w:color w:val="7030A0"/>
-          <w:sz w:val="24"/>
-          <w:szCs w:val="24"/>
-        </w:rPr>
-      </w:pPr>
-      <w:r>
-        <w:rPr>
-          <w:rFonts w:asciiTheme="majorBidi" w:eastAsia="Times New Roman" w:hAnsiTheme="majorBidi" w:cstheme="majorBidi"/>
-          <w:b/>
-          <w:bCs/>
-          <w:i/>
-          <w:iCs/>
+          <w:strike/>
+          <w:color w:val="7030A0"/>
+          <w:sz w:val="24"/>
+          <w:szCs w:val="24"/>
+        </w:rPr>
+      </w:pPr>
+      <w:r>
+        <w:rPr>
+          <w:rFonts w:asciiTheme="majorBidi" w:eastAsia="Times New Roman" w:hAnsiTheme="majorBidi" w:cstheme="majorBidi"/>
+          <w:b/>
+          <w:bCs/>
+          <w:i/>
+          <w:iCs/>
+          <w:strike/>
+          <w:color w:val="7030A0"/>
+          <w:sz w:val="24"/>
+          <w:szCs w:val="24"/>
+        </w:rPr>
+        <w:t>Task 1 description :Develop change profile name functionality.</w:t>
+      </w:r>
+    </w:p>
+    <w:p>
+      <w:pPr>
+        <w:rPr>
+          <w:rFonts w:asciiTheme="majorBidi" w:eastAsia="Times New Roman" w:hAnsiTheme="majorBidi" w:cstheme="majorBidi"/>
+          <w:b/>
+          <w:bCs/>
+          <w:i/>
+          <w:iCs/>
+          <w:strike/>
+          <w:color w:val="7030A0"/>
+          <w:sz w:val="24"/>
+          <w:szCs w:val="24"/>
+        </w:rPr>
+      </w:pPr>
+      <w:r>
+        <w:rPr>
+          <w:rFonts w:asciiTheme="majorBidi" w:eastAsia="Times New Roman" w:hAnsiTheme="majorBidi" w:cstheme="majorBidi"/>
+          <w:b/>
+          <w:bCs/>
+          <w:i/>
+          <w:iCs/>
+          <w:strike/>
+          <w:color w:val="7030A0"/>
+          <w:sz w:val="24"/>
+          <w:szCs w:val="24"/>
+        </w:rPr>
+        <w:t>Task 2 description : Add the new name to profile table in the DB.</w:t>
+      </w:r>
+    </w:p>
+    <w:p>
+      <w:pPr>
+        <w:rPr>
+          <w:rFonts w:asciiTheme="majorBidi" w:eastAsia="Times New Roman" w:hAnsiTheme="majorBidi" w:cstheme="majorBidi"/>
+          <w:b/>
+          <w:bCs/>
+          <w:i/>
+          <w:iCs/>
+          <w:strike/>
+          <w:color w:val="7030A0"/>
+          <w:sz w:val="24"/>
+          <w:szCs w:val="24"/>
+        </w:rPr>
+      </w:pPr>
+      <w:r>
+        <w:rPr>
+          <w:rFonts w:asciiTheme="majorBidi" w:eastAsia="Times New Roman" w:hAnsiTheme="majorBidi" w:cstheme="majorBidi"/>
+          <w:b/>
+          <w:bCs/>
+          <w:i/>
+          <w:iCs/>
+          <w:strike/>
+          <w:color w:val="7030A0"/>
+          <w:sz w:val="24"/>
+          <w:szCs w:val="24"/>
+        </w:rPr>
+        <w:t>Task 3 description :Code review.</w:t>
+      </w:r>
+    </w:p>
+    <w:p>
+      <w:pPr>
+        <w:rPr>
+          <w:rFonts w:asciiTheme="majorBidi" w:eastAsia="Times New Roman" w:hAnsiTheme="majorBidi" w:cstheme="majorBidi"/>
+          <w:b/>
+          <w:bCs/>
+          <w:i/>
+          <w:iCs/>
+          <w:strike/>
+          <w:color w:val="7030A0"/>
+          <w:sz w:val="24"/>
+          <w:szCs w:val="24"/>
+        </w:rPr>
+      </w:pPr>
+      <w:r>
+        <w:rPr>
+          <w:rFonts w:asciiTheme="majorBidi" w:eastAsia="Times New Roman" w:hAnsiTheme="majorBidi" w:cstheme="majorBidi"/>
+          <w:b/>
+          <w:bCs/>
+          <w:i/>
+          <w:iCs/>
+          <w:strike/>
+          <w:color w:val="7030A0"/>
+          <w:sz w:val="24"/>
+          <w:szCs w:val="24"/>
+        </w:rPr>
+        <w:t>Task 4 description :Unit testing.</w:t>
+      </w:r>
+    </w:p>
+    <w:p>
+      <w:pPr>
+        <w:rPr>
+          <w:rFonts w:asciiTheme="majorBidi" w:eastAsia="Times New Roman" w:hAnsiTheme="majorBidi" w:cstheme="majorBidi"/>
+          <w:i/>
+          <w:iCs/>
+          <w:strike/>
+          <w:color w:val="7030A0"/>
+          <w:sz w:val="24"/>
+          <w:szCs w:val="24"/>
+        </w:rPr>
+      </w:pPr>
+      <w:r>
+        <w:rPr>
+          <w:rFonts w:asciiTheme="majorBidi" w:eastAsia="Times New Roman" w:hAnsiTheme="majorBidi" w:cstheme="majorBidi"/>
+          <w:b/>
+          <w:bCs/>
+          <w:i/>
+          <w:iCs/>
+          <w:strike/>
           <w:color w:val="7030A0"/>
           <w:sz w:val="24"/>
           <w:szCs w:val="24"/>
@@ -5203,6 +4227,7 @@
           <w:rFonts w:asciiTheme="majorBidi" w:eastAsia="Times New Roman" w:hAnsiTheme="majorBidi" w:cstheme="majorBidi"/>
           <w:i/>
           <w:iCs/>
+          <w:strike/>
           <w:color w:val="7030A0"/>
           <w:sz w:val="24"/>
           <w:szCs w:val="24"/>
@@ -5211,6 +4236,7 @@
       </w:r>
       <w:r>
         <w:rPr>
+          <w:strike/>
           <w:color w:val="7030A0"/>
         </w:rPr>
         <w:t xml:space="preserve"> </w:t>
@@ -5220,6 +4246,7 @@
           <w:rFonts w:asciiTheme="majorBidi" w:eastAsia="Times New Roman" w:hAnsiTheme="majorBidi" w:cstheme="majorBidi"/>
           <w:i/>
           <w:iCs/>
+          <w:strike/>
           <w:color w:val="7030A0"/>
           <w:sz w:val="24"/>
           <w:szCs w:val="24"/>
@@ -5230,13 +4257,15 @@
     <w:p>
       <w:pPr>
         <w:rPr>
-          <w:color w:val="7030A0"/>
-        </w:rPr>
-      </w:pPr>
-    </w:p>
-    <w:p>
-      <w:pPr>
-        <w:rPr>
+          <w:strike/>
+          <w:color w:val="7030A0"/>
+        </w:rPr>
+      </w:pPr>
+    </w:p>
+    <w:p>
+      <w:pPr>
+        <w:rPr>
+          <w:strike/>
           <w:color w:val="7030A0"/>
         </w:rPr>
       </w:pPr>
@@ -5245,6 +4274,7 @@
           <w:rFonts w:asciiTheme="majorBidi" w:eastAsia="Times New Roman" w:hAnsiTheme="majorBidi"/>
           <w:i/>
           <w:iCs/>
+          <w:strike/>
           <w:color w:val="7030A0"/>
           <w:sz w:val="24"/>
           <w:szCs w:val="24"/>
@@ -5253,6 +4283,7 @@
       </w:r>
       <w:r>
         <w:rPr>
+          <w:strike/>
           <w:color w:val="7030A0"/>
         </w:rPr>
         <w:t>As a user, I want to be able to add a bio at any time so that I can till other users a little about myself.)</w:t>
@@ -5266,287 +4297,161 @@
           <w:bCs/>
           <w:i/>
           <w:iCs/>
-          <w:color w:val="7030A0"/>
-          <w:sz w:val="24"/>
-          <w:szCs w:val="24"/>
-        </w:rPr>
-      </w:pPr>
-      <w:r>
-        <w:rPr>
-          <w:rFonts w:asciiTheme="majorBidi" w:eastAsia="Times New Roman" w:hAnsiTheme="majorBidi" w:cstheme="majorBidi"/>
-          <w:b/>
-          <w:bCs/>
-          <w:i/>
-          <w:iCs/>
+          <w:strike/>
+          <w:color w:val="7030A0"/>
+          <w:sz w:val="24"/>
+          <w:szCs w:val="24"/>
+        </w:rPr>
+      </w:pPr>
+      <w:r>
+        <w:rPr>
+          <w:rFonts w:asciiTheme="majorBidi" w:eastAsia="Times New Roman" w:hAnsiTheme="majorBidi" w:cstheme="majorBidi"/>
+          <w:b/>
+          <w:bCs/>
+          <w:i/>
+          <w:iCs/>
+          <w:strike/>
           <w:color w:val="7030A0"/>
           <w:sz w:val="24"/>
           <w:szCs w:val="24"/>
         </w:rPr>
         <w:lastRenderedPageBreak/>
-        <w:t xml:space="preserve">Task 1 </w:t>
-      </w:r>
-      <w:proofErr w:type="gramStart"/>
-      <w:r>
-        <w:rPr>
-          <w:rFonts w:asciiTheme="majorBidi" w:eastAsia="Times New Roman" w:hAnsiTheme="majorBidi" w:cstheme="majorBidi"/>
-          <w:b/>
-          <w:bCs/>
-          <w:i/>
-          <w:iCs/>
-          <w:color w:val="7030A0"/>
-          <w:sz w:val="24"/>
-          <w:szCs w:val="24"/>
-        </w:rPr>
-        <w:t>description :Develop</w:t>
-      </w:r>
-      <w:proofErr w:type="gramEnd"/>
-      <w:r>
-        <w:rPr>
-          <w:rFonts w:asciiTheme="majorBidi" w:eastAsia="Times New Roman" w:hAnsiTheme="majorBidi" w:cstheme="majorBidi"/>
-          <w:b/>
-          <w:bCs/>
-          <w:i/>
-          <w:iCs/>
-          <w:color w:val="7030A0"/>
-          <w:sz w:val="24"/>
-          <w:szCs w:val="24"/>
-        </w:rPr>
-        <w:t xml:space="preserve">  add bio functionality.</w:t>
-      </w:r>
-    </w:p>
-    <w:p>
-      <w:pPr>
-        <w:rPr>
-          <w:rFonts w:asciiTheme="majorBidi" w:eastAsia="Times New Roman" w:hAnsiTheme="majorBidi" w:cstheme="majorBidi"/>
-          <w:b/>
-          <w:bCs/>
-          <w:i/>
-          <w:iCs/>
-          <w:color w:val="7030A0"/>
-          <w:sz w:val="24"/>
-          <w:szCs w:val="24"/>
-        </w:rPr>
-      </w:pPr>
-      <w:r>
-        <w:rPr>
-          <w:rFonts w:asciiTheme="majorBidi" w:eastAsia="Times New Roman" w:hAnsiTheme="majorBidi" w:cstheme="majorBidi"/>
-          <w:b/>
-          <w:bCs/>
-          <w:i/>
-          <w:iCs/>
-          <w:color w:val="7030A0"/>
-          <w:sz w:val="24"/>
-          <w:szCs w:val="24"/>
-        </w:rPr>
-        <w:t xml:space="preserve">Task 2 </w:t>
-      </w:r>
-      <w:proofErr w:type="gramStart"/>
-      <w:r>
-        <w:rPr>
-          <w:rFonts w:asciiTheme="majorBidi" w:eastAsia="Times New Roman" w:hAnsiTheme="majorBidi" w:cstheme="majorBidi"/>
-          <w:b/>
-          <w:bCs/>
-          <w:i/>
-          <w:iCs/>
-          <w:color w:val="7030A0"/>
-          <w:sz w:val="24"/>
-          <w:szCs w:val="24"/>
-        </w:rPr>
-        <w:t>description :Add</w:t>
-      </w:r>
-      <w:proofErr w:type="gramEnd"/>
-      <w:r>
-        <w:rPr>
-          <w:rFonts w:asciiTheme="majorBidi" w:eastAsia="Times New Roman" w:hAnsiTheme="majorBidi" w:cstheme="majorBidi"/>
-          <w:b/>
-          <w:bCs/>
-          <w:i/>
-          <w:iCs/>
-          <w:color w:val="7030A0"/>
-          <w:sz w:val="24"/>
-          <w:szCs w:val="24"/>
-        </w:rPr>
-        <w:t xml:space="preserve"> the bio information in  to profile table in the DB.</w:t>
-      </w:r>
-    </w:p>
-    <w:p>
-      <w:pPr>
-        <w:rPr>
-          <w:rFonts w:asciiTheme="majorBidi" w:eastAsia="Times New Roman" w:hAnsiTheme="majorBidi" w:cstheme="majorBidi"/>
-          <w:b/>
-          <w:bCs/>
-          <w:i/>
-          <w:iCs/>
-          <w:color w:val="7030A0"/>
-          <w:sz w:val="24"/>
-          <w:szCs w:val="24"/>
-        </w:rPr>
-      </w:pPr>
-      <w:r>
-        <w:rPr>
-          <w:rFonts w:asciiTheme="majorBidi" w:eastAsia="Times New Roman" w:hAnsiTheme="majorBidi" w:cstheme="majorBidi"/>
-          <w:b/>
-          <w:bCs/>
-          <w:i/>
-          <w:iCs/>
-          <w:color w:val="7030A0"/>
-          <w:sz w:val="24"/>
-          <w:szCs w:val="24"/>
-        </w:rPr>
-        <w:t xml:space="preserve">Task 3 </w:t>
-      </w:r>
-      <w:proofErr w:type="gramStart"/>
-      <w:r>
-        <w:rPr>
-          <w:rFonts w:asciiTheme="majorBidi" w:eastAsia="Times New Roman" w:hAnsiTheme="majorBidi" w:cstheme="majorBidi"/>
-          <w:b/>
-          <w:bCs/>
-          <w:i/>
-          <w:iCs/>
-          <w:color w:val="7030A0"/>
-          <w:sz w:val="24"/>
-          <w:szCs w:val="24"/>
-        </w:rPr>
-        <w:t>description :Code</w:t>
-      </w:r>
-      <w:proofErr w:type="gramEnd"/>
-      <w:r>
-        <w:rPr>
-          <w:rFonts w:asciiTheme="majorBidi" w:eastAsia="Times New Roman" w:hAnsiTheme="majorBidi" w:cstheme="majorBidi"/>
-          <w:b/>
-          <w:bCs/>
-          <w:i/>
-          <w:iCs/>
-          <w:color w:val="7030A0"/>
-          <w:sz w:val="24"/>
-          <w:szCs w:val="24"/>
-        </w:rPr>
-        <w:t xml:space="preserve"> review.</w:t>
-      </w:r>
-    </w:p>
-    <w:p>
-      <w:pPr>
-        <w:rPr>
-          <w:rFonts w:asciiTheme="majorBidi" w:eastAsia="Times New Roman" w:hAnsiTheme="majorBidi" w:cstheme="majorBidi"/>
-          <w:b/>
-          <w:bCs/>
-          <w:i/>
-          <w:iCs/>
-          <w:color w:val="7030A0"/>
-          <w:sz w:val="24"/>
-          <w:szCs w:val="24"/>
-        </w:rPr>
-      </w:pPr>
-      <w:r>
-        <w:rPr>
-          <w:rFonts w:asciiTheme="majorBidi" w:eastAsia="Times New Roman" w:hAnsiTheme="majorBidi" w:cstheme="majorBidi"/>
-          <w:b/>
-          <w:bCs/>
-          <w:i/>
-          <w:iCs/>
-          <w:color w:val="7030A0"/>
-          <w:sz w:val="24"/>
-          <w:szCs w:val="24"/>
-        </w:rPr>
-        <w:t xml:space="preserve">Task 4 </w:t>
-      </w:r>
-      <w:proofErr w:type="gramStart"/>
-      <w:r>
-        <w:rPr>
-          <w:rFonts w:asciiTheme="majorBidi" w:eastAsia="Times New Roman" w:hAnsiTheme="majorBidi" w:cstheme="majorBidi"/>
-          <w:b/>
-          <w:bCs/>
-          <w:i/>
-          <w:iCs/>
-          <w:color w:val="7030A0"/>
-          <w:sz w:val="24"/>
-          <w:szCs w:val="24"/>
-        </w:rPr>
-        <w:t>description :Unit</w:t>
-      </w:r>
-      <w:proofErr w:type="gramEnd"/>
-      <w:r>
-        <w:rPr>
-          <w:rFonts w:asciiTheme="majorBidi" w:eastAsia="Times New Roman" w:hAnsiTheme="majorBidi" w:cstheme="majorBidi"/>
-          <w:b/>
-          <w:bCs/>
-          <w:i/>
-          <w:iCs/>
-          <w:color w:val="7030A0"/>
-          <w:sz w:val="24"/>
-          <w:szCs w:val="24"/>
-        </w:rPr>
-        <w:t xml:space="preserve"> testing.</w:t>
-      </w:r>
-    </w:p>
-    <w:p>
-      <w:pPr>
-        <w:rPr>
-          <w:rFonts w:asciiTheme="majorBidi" w:eastAsia="Times New Roman" w:hAnsiTheme="majorBidi" w:cstheme="majorBidi"/>
-          <w:b/>
-          <w:bCs/>
-          <w:i/>
-          <w:iCs/>
-          <w:color w:val="7030A0"/>
-          <w:sz w:val="24"/>
-          <w:szCs w:val="24"/>
-        </w:rPr>
-      </w:pPr>
-      <w:r>
-        <w:rPr>
-          <w:rFonts w:asciiTheme="majorBidi" w:eastAsia="Times New Roman" w:hAnsiTheme="majorBidi" w:cstheme="majorBidi"/>
-          <w:b/>
-          <w:bCs/>
-          <w:i/>
-          <w:iCs/>
-          <w:color w:val="7030A0"/>
-          <w:sz w:val="24"/>
-          <w:szCs w:val="24"/>
-        </w:rPr>
-        <w:t xml:space="preserve">Task 5 </w:t>
-      </w:r>
-      <w:proofErr w:type="gramStart"/>
-      <w:r>
-        <w:rPr>
-          <w:rFonts w:asciiTheme="majorBidi" w:eastAsia="Times New Roman" w:hAnsiTheme="majorBidi" w:cstheme="majorBidi"/>
-          <w:b/>
-          <w:bCs/>
-          <w:i/>
-          <w:iCs/>
-          <w:color w:val="7030A0"/>
-          <w:sz w:val="24"/>
-          <w:szCs w:val="24"/>
-        </w:rPr>
-        <w:t>description :Acceptance</w:t>
-      </w:r>
-      <w:proofErr w:type="gramEnd"/>
-      <w:r>
-        <w:rPr>
-          <w:rFonts w:asciiTheme="majorBidi" w:eastAsia="Times New Roman" w:hAnsiTheme="majorBidi" w:cstheme="majorBidi"/>
-          <w:b/>
-          <w:bCs/>
-          <w:i/>
-          <w:iCs/>
-          <w:color w:val="7030A0"/>
-          <w:sz w:val="24"/>
-          <w:szCs w:val="24"/>
-        </w:rPr>
-        <w:t xml:space="preserve"> testing.</w:t>
-      </w:r>
-    </w:p>
-    <w:p>
-      <w:pPr>
-        <w:rPr>
-          <w:color w:val="7030A0"/>
-        </w:rPr>
-      </w:pPr>
-      <w:r>
-        <w:rPr>
-          <w:rFonts w:asciiTheme="majorBidi" w:eastAsia="Times New Roman" w:hAnsiTheme="majorBidi" w:cstheme="majorBidi"/>
-          <w:b/>
-          <w:bCs/>
-          <w:i/>
-          <w:iCs/>
+        <w:t>Task 1 description :Develop  add bio functionality.</w:t>
+      </w:r>
+    </w:p>
+    <w:p>
+      <w:pPr>
+        <w:rPr>
+          <w:rFonts w:asciiTheme="majorBidi" w:eastAsia="Times New Roman" w:hAnsiTheme="majorBidi" w:cstheme="majorBidi"/>
+          <w:b/>
+          <w:bCs/>
+          <w:i/>
+          <w:iCs/>
+          <w:strike/>
+          <w:color w:val="7030A0"/>
+          <w:sz w:val="24"/>
+          <w:szCs w:val="24"/>
+        </w:rPr>
+      </w:pPr>
+      <w:r>
+        <w:rPr>
+          <w:rFonts w:asciiTheme="majorBidi" w:eastAsia="Times New Roman" w:hAnsiTheme="majorBidi" w:cstheme="majorBidi"/>
+          <w:b/>
+          <w:bCs/>
+          <w:i/>
+          <w:iCs/>
+          <w:strike/>
+          <w:color w:val="7030A0"/>
+          <w:sz w:val="24"/>
+          <w:szCs w:val="24"/>
+        </w:rPr>
+        <w:t>Task 2 description :Add the bio information in  to profile table in the DB.</w:t>
+      </w:r>
+    </w:p>
+    <w:p>
+      <w:pPr>
+        <w:rPr>
+          <w:rFonts w:asciiTheme="majorBidi" w:eastAsia="Times New Roman" w:hAnsiTheme="majorBidi" w:cstheme="majorBidi"/>
+          <w:b/>
+          <w:bCs/>
+          <w:i/>
+          <w:iCs/>
+          <w:strike/>
+          <w:color w:val="7030A0"/>
+          <w:sz w:val="24"/>
+          <w:szCs w:val="24"/>
+        </w:rPr>
+      </w:pPr>
+      <w:r>
+        <w:rPr>
+          <w:rFonts w:asciiTheme="majorBidi" w:eastAsia="Times New Roman" w:hAnsiTheme="majorBidi" w:cstheme="majorBidi"/>
+          <w:b/>
+          <w:bCs/>
+          <w:i/>
+          <w:iCs/>
+          <w:strike/>
+          <w:color w:val="7030A0"/>
+          <w:sz w:val="24"/>
+          <w:szCs w:val="24"/>
+        </w:rPr>
+        <w:t>Task 3 description :Code review.</w:t>
+      </w:r>
+    </w:p>
+    <w:p>
+      <w:pPr>
+        <w:rPr>
+          <w:rFonts w:asciiTheme="majorBidi" w:eastAsia="Times New Roman" w:hAnsiTheme="majorBidi" w:cstheme="majorBidi"/>
+          <w:b/>
+          <w:bCs/>
+          <w:i/>
+          <w:iCs/>
+          <w:strike/>
+          <w:color w:val="7030A0"/>
+          <w:sz w:val="24"/>
+          <w:szCs w:val="24"/>
+        </w:rPr>
+      </w:pPr>
+      <w:r>
+        <w:rPr>
+          <w:rFonts w:asciiTheme="majorBidi" w:eastAsia="Times New Roman" w:hAnsiTheme="majorBidi" w:cstheme="majorBidi"/>
+          <w:b/>
+          <w:bCs/>
+          <w:i/>
+          <w:iCs/>
+          <w:strike/>
+          <w:color w:val="7030A0"/>
+          <w:sz w:val="24"/>
+          <w:szCs w:val="24"/>
+        </w:rPr>
+        <w:t>Task 4 description :Unit testing.</w:t>
+      </w:r>
+      <w:bookmarkStart w:id="3" w:name="_GoBack"/>
+      <w:bookmarkEnd w:id="3"/>
+    </w:p>
+    <w:p>
+      <w:pPr>
+        <w:rPr>
+          <w:rFonts w:asciiTheme="majorBidi" w:eastAsia="Times New Roman" w:hAnsiTheme="majorBidi" w:cstheme="majorBidi"/>
+          <w:b/>
+          <w:bCs/>
+          <w:i/>
+          <w:iCs/>
+          <w:strike/>
+          <w:color w:val="7030A0"/>
+          <w:sz w:val="24"/>
+          <w:szCs w:val="24"/>
+        </w:rPr>
+      </w:pPr>
+      <w:r>
+        <w:rPr>
+          <w:rFonts w:asciiTheme="majorBidi" w:eastAsia="Times New Roman" w:hAnsiTheme="majorBidi" w:cstheme="majorBidi"/>
+          <w:b/>
+          <w:bCs/>
+          <w:i/>
+          <w:iCs/>
+          <w:strike/>
+          <w:color w:val="7030A0"/>
+          <w:sz w:val="24"/>
+          <w:szCs w:val="24"/>
+        </w:rPr>
+        <w:t>Task 5 description :Acceptance testing.</w:t>
+      </w:r>
+    </w:p>
+    <w:p>
+      <w:pPr>
+        <w:rPr>
+          <w:strike/>
+          <w:color w:val="7030A0"/>
+        </w:rPr>
+      </w:pPr>
+      <w:r>
+        <w:rPr>
+          <w:rFonts w:asciiTheme="majorBidi" w:eastAsia="Times New Roman" w:hAnsiTheme="majorBidi" w:cstheme="majorBidi"/>
+          <w:b/>
+          <w:bCs/>
+          <w:i/>
+          <w:iCs/>
+          <w:strike/>
           <w:color w:val="7030A0"/>
           <w:sz w:val="24"/>
           <w:szCs w:val="24"/>
@@ -5558,6 +4463,7 @@
           <w:rFonts w:asciiTheme="majorBidi" w:eastAsia="Times New Roman" w:hAnsiTheme="majorBidi" w:cstheme="majorBidi"/>
           <w:i/>
           <w:iCs/>
+          <w:strike/>
           <w:color w:val="7030A0"/>
           <w:sz w:val="24"/>
           <w:szCs w:val="24"/>
@@ -5575,6 +4481,7 @@
     <w:p>
       <w:pPr>
         <w:rPr>
+          <w:strike/>
           <w:color w:val="7030A0"/>
         </w:rPr>
       </w:pPr>
@@ -5583,6 +4490,7 @@
           <w:rFonts w:asciiTheme="majorBidi" w:eastAsia="Times New Roman" w:hAnsiTheme="majorBidi"/>
           <w:i/>
           <w:iCs/>
+          <w:strike/>
           <w:color w:val="7030A0"/>
           <w:sz w:val="24"/>
           <w:szCs w:val="24"/>
@@ -5591,6 +4499,7 @@
       </w:r>
       <w:r>
         <w:rPr>
+          <w:strike/>
           <w:color w:val="7030A0"/>
         </w:rPr>
         <w:t>As a user, I want to be able to edit my bio at any time so that I can update my small description and facts whenever something change about myself.)</w:t>
@@ -5604,301 +4513,174 @@
           <w:bCs/>
           <w:i/>
           <w:iCs/>
-          <w:color w:val="7030A0"/>
-          <w:sz w:val="24"/>
-          <w:szCs w:val="24"/>
-        </w:rPr>
-      </w:pPr>
-      <w:r>
-        <w:rPr>
-          <w:rFonts w:asciiTheme="majorBidi" w:eastAsia="Times New Roman" w:hAnsiTheme="majorBidi" w:cstheme="majorBidi"/>
-          <w:b/>
-          <w:bCs/>
-          <w:i/>
-          <w:iCs/>
-          <w:color w:val="7030A0"/>
-          <w:sz w:val="24"/>
-          <w:szCs w:val="24"/>
-        </w:rPr>
-        <w:t xml:space="preserve">Task 1 </w:t>
-      </w:r>
-      <w:proofErr w:type="gramStart"/>
-      <w:r>
-        <w:rPr>
-          <w:rFonts w:asciiTheme="majorBidi" w:eastAsia="Times New Roman" w:hAnsiTheme="majorBidi" w:cstheme="majorBidi"/>
-          <w:b/>
-          <w:bCs/>
-          <w:i/>
-          <w:iCs/>
-          <w:color w:val="7030A0"/>
-          <w:sz w:val="24"/>
-          <w:szCs w:val="24"/>
-        </w:rPr>
-        <w:t>description :Develop</w:t>
-      </w:r>
-      <w:proofErr w:type="gramEnd"/>
-      <w:r>
-        <w:rPr>
-          <w:rFonts w:asciiTheme="majorBidi" w:eastAsia="Times New Roman" w:hAnsiTheme="majorBidi" w:cstheme="majorBidi"/>
-          <w:b/>
-          <w:bCs/>
-          <w:i/>
-          <w:iCs/>
-          <w:color w:val="7030A0"/>
-          <w:sz w:val="24"/>
-          <w:szCs w:val="24"/>
-        </w:rPr>
-        <w:t xml:space="preserve">  edit  bio functionality.</w:t>
-      </w:r>
-    </w:p>
-    <w:p>
-      <w:pPr>
-        <w:rPr>
-          <w:rFonts w:asciiTheme="majorBidi" w:eastAsia="Times New Roman" w:hAnsiTheme="majorBidi" w:cstheme="majorBidi"/>
-          <w:b/>
-          <w:bCs/>
-          <w:i/>
-          <w:iCs/>
-          <w:color w:val="7030A0"/>
-          <w:sz w:val="24"/>
-          <w:szCs w:val="24"/>
-        </w:rPr>
-      </w:pPr>
-      <w:r>
-        <w:rPr>
-          <w:rFonts w:asciiTheme="majorBidi" w:eastAsia="Times New Roman" w:hAnsiTheme="majorBidi" w:cstheme="majorBidi"/>
-          <w:b/>
-          <w:bCs/>
-          <w:i/>
-          <w:iCs/>
-          <w:color w:val="7030A0"/>
-          <w:sz w:val="24"/>
-          <w:szCs w:val="24"/>
-        </w:rPr>
-        <w:t xml:space="preserve">Task 2 </w:t>
-      </w:r>
-      <w:proofErr w:type="gramStart"/>
-      <w:r>
-        <w:rPr>
-          <w:rFonts w:asciiTheme="majorBidi" w:eastAsia="Times New Roman" w:hAnsiTheme="majorBidi" w:cstheme="majorBidi"/>
-          <w:b/>
-          <w:bCs/>
-          <w:i/>
-          <w:iCs/>
-          <w:color w:val="7030A0"/>
-          <w:sz w:val="24"/>
-          <w:szCs w:val="24"/>
-        </w:rPr>
-        <w:t>description :</w:t>
-      </w:r>
-      <w:proofErr w:type="gramEnd"/>
-      <w:r>
-        <w:rPr>
-          <w:rFonts w:asciiTheme="majorBidi" w:eastAsia="Times New Roman" w:hAnsiTheme="majorBidi" w:cstheme="majorBidi"/>
-          <w:b/>
-          <w:bCs/>
-          <w:i/>
-          <w:iCs/>
-          <w:color w:val="7030A0"/>
-          <w:sz w:val="24"/>
-          <w:szCs w:val="24"/>
-        </w:rPr>
-        <w:t xml:space="preserve"> Add the edited bio information in  to profile table in the DB.</w:t>
-      </w:r>
-    </w:p>
-    <w:p>
-      <w:pPr>
-        <w:rPr>
-          <w:rFonts w:asciiTheme="majorBidi" w:eastAsia="Times New Roman" w:hAnsiTheme="majorBidi" w:cstheme="majorBidi"/>
-          <w:b/>
-          <w:bCs/>
-          <w:i/>
-          <w:iCs/>
-          <w:color w:val="7030A0"/>
-          <w:sz w:val="24"/>
-          <w:szCs w:val="24"/>
-        </w:rPr>
-      </w:pPr>
-      <w:r>
-        <w:rPr>
-          <w:rFonts w:asciiTheme="majorBidi" w:eastAsia="Times New Roman" w:hAnsiTheme="majorBidi" w:cstheme="majorBidi"/>
-          <w:b/>
-          <w:bCs/>
-          <w:i/>
-          <w:iCs/>
-          <w:color w:val="7030A0"/>
-          <w:sz w:val="24"/>
-          <w:szCs w:val="24"/>
-        </w:rPr>
-        <w:t xml:space="preserve">Task 3 </w:t>
-      </w:r>
-      <w:proofErr w:type="gramStart"/>
-      <w:r>
-        <w:rPr>
-          <w:rFonts w:asciiTheme="majorBidi" w:eastAsia="Times New Roman" w:hAnsiTheme="majorBidi" w:cstheme="majorBidi"/>
-          <w:b/>
-          <w:bCs/>
-          <w:i/>
-          <w:iCs/>
-          <w:color w:val="7030A0"/>
-          <w:sz w:val="24"/>
-          <w:szCs w:val="24"/>
-        </w:rPr>
-        <w:t>description :Code</w:t>
-      </w:r>
-      <w:proofErr w:type="gramEnd"/>
-      <w:r>
-        <w:rPr>
-          <w:rFonts w:asciiTheme="majorBidi" w:eastAsia="Times New Roman" w:hAnsiTheme="majorBidi" w:cstheme="majorBidi"/>
-          <w:b/>
-          <w:bCs/>
-          <w:i/>
-          <w:iCs/>
-          <w:color w:val="7030A0"/>
-          <w:sz w:val="24"/>
-          <w:szCs w:val="24"/>
-        </w:rPr>
-        <w:t xml:space="preserve"> review.</w:t>
-      </w:r>
-    </w:p>
-    <w:p>
-      <w:pPr>
-        <w:rPr>
-          <w:rFonts w:asciiTheme="majorBidi" w:eastAsia="Times New Roman" w:hAnsiTheme="majorBidi" w:cstheme="majorBidi"/>
-          <w:b/>
-          <w:bCs/>
-          <w:i/>
-          <w:iCs/>
-          <w:color w:val="7030A0"/>
-          <w:sz w:val="24"/>
-          <w:szCs w:val="24"/>
-        </w:rPr>
-      </w:pPr>
-      <w:r>
-        <w:rPr>
-          <w:rFonts w:asciiTheme="majorBidi" w:eastAsia="Times New Roman" w:hAnsiTheme="majorBidi" w:cstheme="majorBidi"/>
-          <w:b/>
-          <w:bCs/>
-          <w:i/>
-          <w:iCs/>
-          <w:color w:val="7030A0"/>
-          <w:sz w:val="24"/>
-          <w:szCs w:val="24"/>
-        </w:rPr>
-        <w:t xml:space="preserve">Task 4 </w:t>
-      </w:r>
-      <w:proofErr w:type="gramStart"/>
-      <w:r>
-        <w:rPr>
-          <w:rFonts w:asciiTheme="majorBidi" w:eastAsia="Times New Roman" w:hAnsiTheme="majorBidi" w:cstheme="majorBidi"/>
-          <w:b/>
-          <w:bCs/>
-          <w:i/>
-          <w:iCs/>
-          <w:color w:val="7030A0"/>
-          <w:sz w:val="24"/>
-          <w:szCs w:val="24"/>
-        </w:rPr>
-        <w:t>description :Unit</w:t>
-      </w:r>
-      <w:proofErr w:type="gramEnd"/>
-      <w:r>
-        <w:rPr>
-          <w:rFonts w:asciiTheme="majorBidi" w:eastAsia="Times New Roman" w:hAnsiTheme="majorBidi" w:cstheme="majorBidi"/>
-          <w:b/>
-          <w:bCs/>
-          <w:i/>
-          <w:iCs/>
-          <w:color w:val="7030A0"/>
-          <w:sz w:val="24"/>
-          <w:szCs w:val="24"/>
-        </w:rPr>
-        <w:t xml:space="preserve"> testing.</w:t>
-      </w:r>
-    </w:p>
-    <w:p>
-      <w:pPr>
-        <w:rPr>
-          <w:rFonts w:asciiTheme="majorBidi" w:eastAsia="Times New Roman" w:hAnsiTheme="majorBidi" w:cstheme="majorBidi"/>
-          <w:b/>
-          <w:bCs/>
-          <w:i/>
-          <w:iCs/>
-          <w:color w:val="7030A0"/>
-          <w:sz w:val="24"/>
-          <w:szCs w:val="24"/>
-        </w:rPr>
-      </w:pPr>
-      <w:r>
-        <w:rPr>
-          <w:rFonts w:asciiTheme="majorBidi" w:eastAsia="Times New Roman" w:hAnsiTheme="majorBidi" w:cstheme="majorBidi"/>
-          <w:b/>
-          <w:bCs/>
-          <w:i/>
-          <w:iCs/>
-          <w:color w:val="7030A0"/>
-          <w:sz w:val="24"/>
-          <w:szCs w:val="24"/>
-        </w:rPr>
-        <w:t xml:space="preserve">Task 5 </w:t>
-      </w:r>
-      <w:proofErr w:type="gramStart"/>
-      <w:r>
-        <w:rPr>
-          <w:rFonts w:asciiTheme="majorBidi" w:eastAsia="Times New Roman" w:hAnsiTheme="majorBidi" w:cstheme="majorBidi"/>
-          <w:b/>
-          <w:bCs/>
-          <w:i/>
-          <w:iCs/>
-          <w:color w:val="7030A0"/>
-          <w:sz w:val="24"/>
-          <w:szCs w:val="24"/>
-        </w:rPr>
-        <w:t>description :</w:t>
-      </w:r>
-      <w:proofErr w:type="gramEnd"/>
-      <w:r>
-        <w:rPr>
-          <w:rFonts w:asciiTheme="majorBidi" w:eastAsia="Times New Roman" w:hAnsiTheme="majorBidi" w:cstheme="majorBidi"/>
-          <w:b/>
-          <w:bCs/>
-          <w:i/>
-          <w:iCs/>
-          <w:color w:val="7030A0"/>
-          <w:sz w:val="24"/>
-          <w:szCs w:val="24"/>
-        </w:rPr>
-        <w:t xml:space="preserve"> Acceptance testing.</w:t>
-      </w:r>
-    </w:p>
-    <w:p>
-      <w:pPr>
-        <w:rPr>
-          <w:rFonts w:asciiTheme="majorBidi" w:eastAsia="Times New Roman" w:hAnsiTheme="majorBidi" w:cstheme="majorBidi"/>
-          <w:i/>
-          <w:iCs/>
-          <w:color w:val="7030A0"/>
-          <w:sz w:val="24"/>
-          <w:szCs w:val="24"/>
-        </w:rPr>
-      </w:pPr>
-    </w:p>
-    <w:p>
-      <w:pPr>
-        <w:rPr>
-          <w:rFonts w:asciiTheme="majorBidi" w:eastAsia="Times New Roman" w:hAnsiTheme="majorBidi" w:cstheme="majorBidi"/>
-          <w:i/>
-          <w:iCs/>
-          <w:color w:val="7030A0"/>
-          <w:sz w:val="24"/>
-          <w:szCs w:val="24"/>
-        </w:rPr>
-      </w:pPr>
-      <w:r>
-        <w:rPr>
-          <w:rFonts w:asciiTheme="majorBidi" w:eastAsia="Times New Roman" w:hAnsiTheme="majorBidi" w:cstheme="majorBidi"/>
-          <w:i/>
-          <w:iCs/>
+          <w:strike/>
+          <w:color w:val="7030A0"/>
+          <w:sz w:val="24"/>
+          <w:szCs w:val="24"/>
+        </w:rPr>
+      </w:pPr>
+      <w:r>
+        <w:rPr>
+          <w:rFonts w:asciiTheme="majorBidi" w:eastAsia="Times New Roman" w:hAnsiTheme="majorBidi" w:cstheme="majorBidi"/>
+          <w:b/>
+          <w:bCs/>
+          <w:i/>
+          <w:iCs/>
+          <w:strike/>
+          <w:color w:val="7030A0"/>
+          <w:sz w:val="24"/>
+          <w:szCs w:val="24"/>
+        </w:rPr>
+        <w:t>Task 1 description :Develop  edit  bio functionality.</w:t>
+      </w:r>
+    </w:p>
+    <w:p>
+      <w:pPr>
+        <w:rPr>
+          <w:rFonts w:asciiTheme="majorBidi" w:eastAsia="Times New Roman" w:hAnsiTheme="majorBidi" w:cstheme="majorBidi"/>
+          <w:b/>
+          <w:bCs/>
+          <w:i/>
+          <w:iCs/>
+          <w:strike/>
+          <w:color w:val="7030A0"/>
+          <w:sz w:val="24"/>
+          <w:szCs w:val="24"/>
+        </w:rPr>
+      </w:pPr>
+      <w:r>
+        <w:rPr>
+          <w:rFonts w:asciiTheme="majorBidi" w:eastAsia="Times New Roman" w:hAnsiTheme="majorBidi" w:cstheme="majorBidi"/>
+          <w:b/>
+          <w:bCs/>
+          <w:i/>
+          <w:iCs/>
+          <w:strike/>
+          <w:color w:val="7030A0"/>
+          <w:sz w:val="24"/>
+          <w:szCs w:val="24"/>
+        </w:rPr>
+        <w:t>Task 2 description : Add the edited bio information in  to profile table in the DB.</w:t>
+      </w:r>
+    </w:p>
+    <w:p>
+      <w:pPr>
+        <w:rPr>
+          <w:rFonts w:asciiTheme="majorBidi" w:eastAsia="Times New Roman" w:hAnsiTheme="majorBidi" w:cstheme="majorBidi"/>
+          <w:b/>
+          <w:bCs/>
+          <w:i/>
+          <w:iCs/>
+          <w:strike/>
+          <w:color w:val="7030A0"/>
+          <w:sz w:val="24"/>
+          <w:szCs w:val="24"/>
+        </w:rPr>
+      </w:pPr>
+      <w:r>
+        <w:rPr>
+          <w:rFonts w:asciiTheme="majorBidi" w:eastAsia="Times New Roman" w:hAnsiTheme="majorBidi" w:cstheme="majorBidi"/>
+          <w:b/>
+          <w:bCs/>
+          <w:i/>
+          <w:iCs/>
+          <w:strike/>
+          <w:color w:val="7030A0"/>
+          <w:sz w:val="24"/>
+          <w:szCs w:val="24"/>
+        </w:rPr>
+        <w:t>Task 3 description :Code review.</w:t>
+      </w:r>
+    </w:p>
+    <w:p>
+      <w:pPr>
+        <w:rPr>
+          <w:rFonts w:asciiTheme="majorBidi" w:eastAsia="Times New Roman" w:hAnsiTheme="majorBidi" w:cstheme="majorBidi"/>
+          <w:b/>
+          <w:bCs/>
+          <w:i/>
+          <w:iCs/>
+          <w:strike/>
+          <w:color w:val="7030A0"/>
+          <w:sz w:val="24"/>
+          <w:szCs w:val="24"/>
+        </w:rPr>
+      </w:pPr>
+      <w:r>
+        <w:rPr>
+          <w:rFonts w:asciiTheme="majorBidi" w:eastAsia="Times New Roman" w:hAnsiTheme="majorBidi" w:cstheme="majorBidi"/>
+          <w:b/>
+          <w:bCs/>
+          <w:i/>
+          <w:iCs/>
+          <w:strike/>
+          <w:color w:val="7030A0"/>
+          <w:sz w:val="24"/>
+          <w:szCs w:val="24"/>
+        </w:rPr>
+        <w:t>Task 4 description :Unit testing.</w:t>
+      </w:r>
+    </w:p>
+    <w:p>
+      <w:pPr>
+        <w:rPr>
+          <w:rFonts w:asciiTheme="majorBidi" w:eastAsia="Times New Roman" w:hAnsiTheme="majorBidi" w:cstheme="majorBidi"/>
+          <w:b/>
+          <w:bCs/>
+          <w:i/>
+          <w:iCs/>
+          <w:strike/>
+          <w:color w:val="7030A0"/>
+          <w:sz w:val="24"/>
+          <w:szCs w:val="24"/>
+        </w:rPr>
+      </w:pPr>
+      <w:r>
+        <w:rPr>
+          <w:rFonts w:asciiTheme="majorBidi" w:eastAsia="Times New Roman" w:hAnsiTheme="majorBidi" w:cstheme="majorBidi"/>
+          <w:b/>
+          <w:bCs/>
+          <w:i/>
+          <w:iCs/>
+          <w:strike/>
+          <w:color w:val="7030A0"/>
+          <w:sz w:val="24"/>
+          <w:szCs w:val="24"/>
+        </w:rPr>
+        <w:t>Task 5 description : Acceptance testing.</w:t>
+      </w:r>
+    </w:p>
+    <w:p>
+      <w:pPr>
+        <w:rPr>
+          <w:rFonts w:asciiTheme="majorBidi" w:eastAsia="Times New Roman" w:hAnsiTheme="majorBidi" w:cstheme="majorBidi"/>
+          <w:i/>
+          <w:iCs/>
+          <w:strike/>
+          <w:color w:val="7030A0"/>
+          <w:sz w:val="24"/>
+          <w:szCs w:val="24"/>
+        </w:rPr>
+      </w:pPr>
+    </w:p>
+    <w:p>
+      <w:pPr>
+        <w:rPr>
+          <w:rFonts w:asciiTheme="majorBidi" w:eastAsia="Times New Roman" w:hAnsiTheme="majorBidi" w:cstheme="majorBidi"/>
+          <w:i/>
+          <w:iCs/>
+          <w:strike/>
+          <w:color w:val="7030A0"/>
+          <w:sz w:val="24"/>
+          <w:szCs w:val="24"/>
+        </w:rPr>
+      </w:pPr>
+      <w:r>
+        <w:rPr>
+          <w:rFonts w:asciiTheme="majorBidi" w:eastAsia="Times New Roman" w:hAnsiTheme="majorBidi" w:cstheme="majorBidi"/>
+          <w:i/>
+          <w:iCs/>
+          <w:strike/>
           <w:color w:val="7030A0"/>
           <w:sz w:val="24"/>
           <w:szCs w:val="24"/>
@@ -5932,7 +4714,7 @@
           <w:szCs w:val="24"/>
         </w:rPr>
       </w:pPr>
-      <w:bookmarkStart w:id="3" w:name="_Hlk496772364"/>
+      <w:bookmarkStart w:id="4" w:name="_Hlk496772364"/>
       <w:r>
         <w:rPr>
           <w:rFonts w:asciiTheme="majorBidi" w:eastAsia="Times New Roman" w:hAnsiTheme="majorBidi" w:cstheme="majorBidi"/>
@@ -6079,31 +4861,17 @@
         </w:rPr>
         <w:t xml:space="preserve"> </w:t>
       </w:r>
-      <w:proofErr w:type="gramStart"/>
-      <w:r>
-        <w:rPr>
-          <w:rFonts w:asciiTheme="majorBidi" w:eastAsia="Times New Roman" w:hAnsiTheme="majorBidi" w:cstheme="majorBidi"/>
-          <w:i/>
-          <w:iCs/>
-          <w:strike/>
-          <w:color w:val="444444"/>
-          <w:sz w:val="24"/>
-          <w:szCs w:val="24"/>
-        </w:rPr>
-        <w:t>price ,shop</w:t>
-      </w:r>
-      <w:proofErr w:type="gramEnd"/>
-      <w:r>
-        <w:rPr>
-          <w:rFonts w:asciiTheme="majorBidi" w:eastAsia="Times New Roman" w:hAnsiTheme="majorBidi" w:cstheme="majorBidi"/>
-          <w:i/>
-          <w:iCs/>
-          <w:strike/>
-          <w:color w:val="444444"/>
-          <w:sz w:val="24"/>
-          <w:szCs w:val="24"/>
-        </w:rPr>
-        <w:t xml:space="preserve"> and kind of dish edit texts and labels . (4 hours)</w:t>
+      <w:r>
+        <w:rPr>
+          <w:rFonts w:asciiTheme="majorBidi" w:eastAsia="Times New Roman" w:hAnsiTheme="majorBidi" w:cstheme="majorBidi"/>
+          <w:i/>
+          <w:iCs/>
+          <w:strike/>
+          <w:color w:val="444444"/>
+          <w:sz w:val="24"/>
+          <w:szCs w:val="24"/>
+        </w:rPr>
+        <w:t>price ,shop and kind of dish edit texts and labels . (4 hours)</w:t>
       </w:r>
     </w:p>
     <w:p>
@@ -6207,33 +4975,7 @@
           <w:sz w:val="24"/>
           <w:szCs w:val="24"/>
         </w:rPr>
-        <w:t>Task 5: add “</w:t>
-      </w:r>
-      <w:proofErr w:type="spellStart"/>
-      <w:r>
-        <w:rPr>
-          <w:rFonts w:asciiTheme="majorBidi" w:eastAsia="Times New Roman" w:hAnsiTheme="majorBidi" w:cstheme="majorBidi"/>
-          <w:i/>
-          <w:iCs/>
-          <w:strike/>
-          <w:color w:val="444444"/>
-          <w:sz w:val="24"/>
-          <w:szCs w:val="24"/>
-        </w:rPr>
-        <w:t>add</w:t>
-      </w:r>
-      <w:proofErr w:type="spellEnd"/>
-      <w:r>
-        <w:rPr>
-          <w:rFonts w:asciiTheme="majorBidi" w:eastAsia="Times New Roman" w:hAnsiTheme="majorBidi" w:cstheme="majorBidi"/>
-          <w:i/>
-          <w:iCs/>
-          <w:strike/>
-          <w:color w:val="444444"/>
-          <w:sz w:val="24"/>
-          <w:szCs w:val="24"/>
-        </w:rPr>
-        <w:t xml:space="preserve"> shop “option. (1 hour)</w:t>
+        <w:t>Task 5: add “add shop “option. (1 hour)</w:t>
       </w:r>
     </w:p>
     <w:p>
@@ -6376,7 +5118,7 @@
         <w:t>Total for user story 37: 17 hours</w:t>
       </w:r>
     </w:p>
-    <w:bookmarkEnd w:id="3"/>
+    <w:bookmarkEnd w:id="4"/>
     <w:p>
       <w:pPr>
         <w:spacing w:after="0"/>
@@ -6401,7 +5143,7 @@
         <w:lastRenderedPageBreak/>
         <w:t>User story 38 “</w:t>
       </w:r>
-      <w:bookmarkStart w:id="4" w:name="_Hlk496772713"/>
+      <w:bookmarkStart w:id="5" w:name="_Hlk496772713"/>
       <w:r>
         <w:rPr>
           <w:rFonts w:asciiTheme="majorBidi" w:eastAsia="Times New Roman" w:hAnsiTheme="majorBidi" w:cstheme="majorBidi"/>
@@ -6625,23 +5367,10 @@
           <w:sz w:val="24"/>
           <w:szCs w:val="24"/>
         </w:rPr>
-        <w:t>Total for user story 38</w:t>
-      </w:r>
-      <w:bookmarkStart w:id="5" w:name="_GoBack"/>
-      <w:bookmarkEnd w:id="5"/>
-      <w:r>
-        <w:rPr>
-          <w:rFonts w:asciiTheme="majorBidi" w:eastAsia="Times New Roman" w:hAnsiTheme="majorBidi" w:cstheme="majorBidi"/>
-          <w:i/>
-          <w:iCs/>
-          <w:color w:val="444444"/>
-          <w:sz w:val="24"/>
-          <w:szCs w:val="24"/>
-        </w:rPr>
-        <w:t>: 18 hours</w:t>
-      </w:r>
-    </w:p>
-    <w:bookmarkEnd w:id="4"/>
+        <w:t>Total for user story 38: 18 hours</w:t>
+      </w:r>
+    </w:p>
+    <w:bookmarkEnd w:id="5"/>
     <w:p>
       <w:pPr>
         <w:rPr>
@@ -7048,33 +5777,7 @@
           <w:sz w:val="24"/>
           <w:szCs w:val="24"/>
         </w:rPr>
-        <w:t xml:space="preserve">list of shop in </w:t>
-      </w:r>
-      <w:proofErr w:type="gramStart"/>
-      <w:r>
-        <w:rPr>
-          <w:rFonts w:asciiTheme="majorBidi" w:eastAsia="Times New Roman" w:hAnsiTheme="majorBidi" w:cstheme="majorBidi"/>
-          <w:i/>
-          <w:iCs/>
-          <w:strike/>
-          <w:color w:val="444444"/>
-          <w:sz w:val="24"/>
-          <w:szCs w:val="24"/>
-        </w:rPr>
-        <w:t>app .</w:t>
-      </w:r>
-      <w:proofErr w:type="gramEnd"/>
-      <w:r>
-        <w:rPr>
-          <w:rFonts w:asciiTheme="majorBidi" w:eastAsia="Times New Roman" w:hAnsiTheme="majorBidi" w:cstheme="majorBidi"/>
-          <w:i/>
-          <w:iCs/>
-          <w:strike/>
-          <w:color w:val="444444"/>
-          <w:sz w:val="24"/>
-          <w:szCs w:val="24"/>
-        </w:rPr>
-        <w:t>”</w:t>
+        <w:t>list of shop in app .”</w:t>
       </w:r>
     </w:p>
     <w:p>
@@ -7148,33 +5851,7 @@
           <w:sz w:val="24"/>
           <w:szCs w:val="24"/>
         </w:rPr>
-        <w:t xml:space="preserve">Task 2: develop card </w:t>
-      </w:r>
-      <w:proofErr w:type="gramStart"/>
-      <w:r>
-        <w:rPr>
-          <w:rFonts w:asciiTheme="majorBidi" w:eastAsia="Times New Roman" w:hAnsiTheme="majorBidi" w:cstheme="majorBidi"/>
-          <w:i/>
-          <w:iCs/>
-          <w:strike/>
-          <w:color w:val="444444"/>
-          <w:sz w:val="24"/>
-          <w:szCs w:val="24"/>
-        </w:rPr>
-        <w:t>view .</w:t>
-      </w:r>
-      <w:proofErr w:type="gramEnd"/>
-      <w:r>
-        <w:rPr>
-          <w:rFonts w:asciiTheme="majorBidi" w:eastAsia="Times New Roman" w:hAnsiTheme="majorBidi" w:cstheme="majorBidi"/>
-          <w:i/>
-          <w:iCs/>
-          <w:strike/>
-          <w:color w:val="444444"/>
-          <w:sz w:val="24"/>
-          <w:szCs w:val="24"/>
-        </w:rPr>
-        <w:t>(2 hours)</w:t>
+        <w:t>Task 2: develop card view .(2 hours)</w:t>
       </w:r>
     </w:p>
     <w:p>
@@ -7439,33 +6116,7 @@
           <w:sz w:val="24"/>
           <w:szCs w:val="24"/>
         </w:rPr>
-        <w:t xml:space="preserve">I want to </w:t>
-      </w:r>
-      <w:proofErr w:type="gramStart"/>
-      <w:r>
-        <w:rPr>
-          <w:rFonts w:asciiTheme="majorBidi" w:eastAsia="Times New Roman" w:hAnsiTheme="majorBidi" w:cstheme="majorBidi"/>
-          <w:i/>
-          <w:iCs/>
-          <w:strike/>
-          <w:color w:val="444444"/>
-          <w:sz w:val="24"/>
-          <w:szCs w:val="24"/>
-        </w:rPr>
-        <w:t>view  welcome</w:t>
-      </w:r>
-      <w:proofErr w:type="gramEnd"/>
-      <w:r>
-        <w:rPr>
-          <w:rFonts w:asciiTheme="majorBidi" w:eastAsia="Times New Roman" w:hAnsiTheme="majorBidi" w:cstheme="majorBidi"/>
-          <w:i/>
-          <w:iCs/>
-          <w:strike/>
-          <w:color w:val="444444"/>
-          <w:sz w:val="24"/>
-          <w:szCs w:val="24"/>
-        </w:rPr>
-        <w:t xml:space="preserve"> slide for first time opening the app to that I understand the core idea of the app .”</w:t>
+        <w:t>I want to view  welcome slide for first time opening the app to that I understand the core idea of the app .”</w:t>
       </w:r>
     </w:p>
     <w:p>
@@ -7794,33 +6445,7 @@
           <w:sz w:val="24"/>
           <w:szCs w:val="24"/>
         </w:rPr>
-        <w:t xml:space="preserve">As a developer, I want to build structure of database using </w:t>
-      </w:r>
-      <w:proofErr w:type="spellStart"/>
-      <w:r>
-        <w:rPr>
-          <w:rFonts w:asciiTheme="majorBidi" w:eastAsia="Times New Roman" w:hAnsiTheme="majorBidi" w:cstheme="majorBidi"/>
-          <w:i/>
-          <w:iCs/>
-          <w:strike/>
-          <w:color w:val="444444"/>
-          <w:sz w:val="24"/>
-          <w:szCs w:val="24"/>
-        </w:rPr>
-        <w:t>Json</w:t>
-      </w:r>
-      <w:proofErr w:type="spellEnd"/>
-      <w:r>
-        <w:rPr>
-          <w:rFonts w:asciiTheme="majorBidi" w:eastAsia="Times New Roman" w:hAnsiTheme="majorBidi" w:cstheme="majorBidi"/>
-          <w:i/>
-          <w:iCs/>
-          <w:strike/>
-          <w:color w:val="444444"/>
-          <w:sz w:val="24"/>
-          <w:szCs w:val="24"/>
-        </w:rPr>
-        <w:t xml:space="preserve"> so that the database is un</w:t>
+        <w:t>As a developer, I want to build structure of database using Json so that the database is un</w:t>
       </w:r>
       <w:r>
         <w:rPr>
@@ -7995,33 +6620,7 @@
           <w:sz w:val="24"/>
           <w:szCs w:val="24"/>
         </w:rPr>
-        <w:t xml:space="preserve">Task </w:t>
-      </w:r>
-      <w:proofErr w:type="gramStart"/>
-      <w:r>
-        <w:rPr>
-          <w:rFonts w:asciiTheme="majorBidi" w:eastAsia="Times New Roman" w:hAnsiTheme="majorBidi" w:cstheme="majorBidi"/>
-          <w:i/>
-          <w:iCs/>
-          <w:strike/>
-          <w:color w:val="444444"/>
-          <w:sz w:val="24"/>
-          <w:szCs w:val="24"/>
-        </w:rPr>
-        <w:t>3:share</w:t>
-      </w:r>
-      <w:proofErr w:type="gramEnd"/>
-      <w:r>
-        <w:rPr>
-          <w:rFonts w:asciiTheme="majorBidi" w:eastAsia="Times New Roman" w:hAnsiTheme="majorBidi" w:cstheme="majorBidi"/>
-          <w:i/>
-          <w:iCs/>
-          <w:strike/>
-          <w:color w:val="444444"/>
-          <w:sz w:val="24"/>
-          <w:szCs w:val="24"/>
-        </w:rPr>
-        <w:t xml:space="preserve"> project with group  .</w:t>
+        <w:t>Task 3:share project with group  .</w:t>
       </w:r>
     </w:p>
     <w:p>
@@ -8121,110 +6720,32 @@
           <w:sz w:val="24"/>
           <w:szCs w:val="24"/>
         </w:rPr>
-        <w:t xml:space="preserve">As a developer, I want to download all needed tools and program so that I can start working an discovering tools and developing </w:t>
-      </w:r>
-      <w:proofErr w:type="gramStart"/>
-      <w:r>
-        <w:rPr>
-          <w:rFonts w:asciiTheme="majorBidi" w:eastAsia="Times New Roman" w:hAnsiTheme="majorBidi" w:cstheme="majorBidi"/>
-          <w:i/>
-          <w:iCs/>
-          <w:strike/>
-          <w:color w:val="444444"/>
-          <w:sz w:val="24"/>
-          <w:szCs w:val="24"/>
-        </w:rPr>
-        <w:t>environments .</w:t>
-      </w:r>
-      <w:proofErr w:type="gramEnd"/>
-      <w:r>
-        <w:rPr>
-          <w:rFonts w:asciiTheme="majorBidi" w:eastAsia="Times New Roman" w:hAnsiTheme="majorBidi" w:cstheme="majorBidi"/>
-          <w:i/>
-          <w:iCs/>
-          <w:strike/>
-          <w:color w:val="444444"/>
-          <w:sz w:val="24"/>
-          <w:szCs w:val="24"/>
-        </w:rPr>
-        <w:t>”</w:t>
-      </w:r>
-    </w:p>
-    <w:p>
-      <w:pPr>
-        <w:rPr>
-          <w:rFonts w:asciiTheme="majorBidi" w:eastAsia="Times New Roman" w:hAnsiTheme="majorBidi" w:cstheme="majorBidi"/>
-          <w:i/>
-          <w:iCs/>
-          <w:strike/>
-          <w:color w:val="444444"/>
-          <w:sz w:val="24"/>
-          <w:szCs w:val="24"/>
-        </w:rPr>
-      </w:pPr>
-      <w:r>
-        <w:rPr>
-          <w:rFonts w:asciiTheme="majorBidi" w:eastAsia="Times New Roman" w:hAnsiTheme="majorBidi" w:cstheme="majorBidi"/>
-          <w:i/>
-          <w:iCs/>
-          <w:strike/>
-          <w:color w:val="444444"/>
-          <w:sz w:val="24"/>
-          <w:szCs w:val="24"/>
-        </w:rPr>
-        <w:t xml:space="preserve">Task 1:  download the software’s and files </w:t>
-      </w:r>
-      <w:proofErr w:type="gramStart"/>
-      <w:r>
-        <w:rPr>
-          <w:rFonts w:asciiTheme="majorBidi" w:eastAsia="Times New Roman" w:hAnsiTheme="majorBidi" w:cstheme="majorBidi"/>
-          <w:i/>
-          <w:iCs/>
-          <w:strike/>
-          <w:color w:val="444444"/>
-          <w:sz w:val="24"/>
-          <w:szCs w:val="24"/>
-        </w:rPr>
-        <w:t>needed .</w:t>
-      </w:r>
-      <w:proofErr w:type="gramEnd"/>
-      <w:r>
-        <w:rPr>
-          <w:rFonts w:asciiTheme="majorBidi" w:eastAsia="Times New Roman" w:hAnsiTheme="majorBidi" w:cstheme="majorBidi"/>
-          <w:i/>
-          <w:iCs/>
-          <w:strike/>
-          <w:color w:val="444444"/>
-          <w:sz w:val="24"/>
-          <w:szCs w:val="24"/>
-        </w:rPr>
-        <w:t xml:space="preserve"> </w:t>
-      </w:r>
-      <w:proofErr w:type="gramStart"/>
-      <w:r>
-        <w:rPr>
-          <w:rFonts w:asciiTheme="majorBidi" w:eastAsia="Times New Roman" w:hAnsiTheme="majorBidi" w:cstheme="majorBidi"/>
-          <w:i/>
-          <w:iCs/>
-          <w:strike/>
-          <w:color w:val="444444"/>
-          <w:sz w:val="24"/>
-          <w:szCs w:val="24"/>
-        </w:rPr>
-        <w:t>( 4</w:t>
-      </w:r>
-      <w:proofErr w:type="gramEnd"/>
-      <w:r>
-        <w:rPr>
-          <w:rFonts w:asciiTheme="majorBidi" w:eastAsia="Times New Roman" w:hAnsiTheme="majorBidi" w:cstheme="majorBidi"/>
-          <w:i/>
-          <w:iCs/>
-          <w:strike/>
-          <w:color w:val="444444"/>
-          <w:sz w:val="24"/>
-          <w:szCs w:val="24"/>
-        </w:rPr>
-        <w:t>hours)</w:t>
+        <w:t>As a developer, I want to download all needed tools and program so that I can start working an discovering tools and developing environments .”</w:t>
+      </w:r>
+    </w:p>
+    <w:p>
+      <w:pPr>
+        <w:rPr>
+          <w:rFonts w:asciiTheme="majorBidi" w:eastAsia="Times New Roman" w:hAnsiTheme="majorBidi" w:cstheme="majorBidi"/>
+          <w:i/>
+          <w:iCs/>
+          <w:strike/>
+          <w:color w:val="444444"/>
+          <w:sz w:val="24"/>
+          <w:szCs w:val="24"/>
+        </w:rPr>
+      </w:pPr>
+      <w:r>
+        <w:rPr>
+          <w:rFonts w:asciiTheme="majorBidi" w:eastAsia="Times New Roman" w:hAnsiTheme="majorBidi" w:cstheme="majorBidi"/>
+          <w:i/>
+          <w:iCs/>
+          <w:strike/>
+          <w:color w:val="444444"/>
+          <w:sz w:val="24"/>
+          <w:szCs w:val="24"/>
+        </w:rPr>
+        <w:t>Task 1:  download the software’s and files needed . ( 4hours)</w:t>
       </w:r>
     </w:p>
     <w:p>
@@ -8274,22 +6795,8 @@
           <w:sz w:val="24"/>
           <w:szCs w:val="24"/>
         </w:rPr>
-        <w:t xml:space="preserve">Task 3: watch educational tutorials and join to online </w:t>
-      </w:r>
-      <w:proofErr w:type="gramStart"/>
-      <w:r>
-        <w:rPr>
-          <w:rFonts w:asciiTheme="majorBidi" w:eastAsia="Times New Roman" w:hAnsiTheme="majorBidi" w:cstheme="majorBidi"/>
-          <w:i/>
-          <w:iCs/>
-          <w:strike/>
-          <w:color w:val="444444"/>
-          <w:sz w:val="24"/>
-          <w:szCs w:val="24"/>
-        </w:rPr>
-        <w:t>courses .</w:t>
-      </w:r>
-      <w:proofErr w:type="gramEnd"/>
+        <w:t>Task 3: watch educational tutorials and join to online courses .</w:t>
+      </w:r>
     </w:p>
     <w:p>
       <w:pPr>
@@ -8338,161 +6845,57 @@
           <w:sz w:val="24"/>
           <w:szCs w:val="24"/>
         </w:rPr>
-        <w:t xml:space="preserve">User story 44 </w:t>
-      </w:r>
-      <w:proofErr w:type="gramStart"/>
-      <w:r>
-        <w:rPr>
-          <w:rFonts w:asciiTheme="majorBidi" w:eastAsia="Times New Roman" w:hAnsiTheme="majorBidi" w:cstheme="majorBidi"/>
-          <w:i/>
-          <w:iCs/>
-          <w:strike/>
-          <w:color w:val="444444"/>
-          <w:sz w:val="24"/>
-          <w:szCs w:val="24"/>
-        </w:rPr>
-        <w:t>“ As</w:t>
-      </w:r>
-      <w:proofErr w:type="gramEnd"/>
-      <w:r>
-        <w:rPr>
-          <w:rFonts w:asciiTheme="majorBidi" w:eastAsia="Times New Roman" w:hAnsiTheme="majorBidi" w:cstheme="majorBidi"/>
-          <w:i/>
-          <w:iCs/>
-          <w:strike/>
-          <w:color w:val="444444"/>
-          <w:sz w:val="24"/>
-          <w:szCs w:val="24"/>
-        </w:rPr>
-        <w:t xml:space="preserve"> a developer, I want to select design and style to all app pages and download needed elements.”</w:t>
-      </w:r>
-    </w:p>
-    <w:p>
-      <w:pPr>
-        <w:rPr>
-          <w:rFonts w:asciiTheme="majorBidi" w:eastAsia="Times New Roman" w:hAnsiTheme="majorBidi" w:cstheme="majorBidi"/>
-          <w:i/>
-          <w:iCs/>
-          <w:strike/>
-          <w:color w:val="444444"/>
-          <w:sz w:val="24"/>
-          <w:szCs w:val="24"/>
-        </w:rPr>
-      </w:pPr>
-      <w:r>
-        <w:rPr>
-          <w:rFonts w:asciiTheme="majorBidi" w:eastAsia="Times New Roman" w:hAnsiTheme="majorBidi" w:cstheme="majorBidi"/>
-          <w:i/>
-          <w:iCs/>
-          <w:strike/>
-          <w:color w:val="444444"/>
-          <w:sz w:val="24"/>
-          <w:szCs w:val="24"/>
-        </w:rPr>
-        <w:t xml:space="preserve">Task 1:  download </w:t>
-      </w:r>
-      <w:proofErr w:type="gramStart"/>
-      <w:r>
-        <w:rPr>
-          <w:rFonts w:asciiTheme="majorBidi" w:eastAsia="Times New Roman" w:hAnsiTheme="majorBidi" w:cstheme="majorBidi"/>
-          <w:i/>
-          <w:iCs/>
-          <w:strike/>
-          <w:color w:val="444444"/>
-          <w:sz w:val="24"/>
-          <w:szCs w:val="24"/>
-        </w:rPr>
-        <w:t>tools .</w:t>
-      </w:r>
-      <w:proofErr w:type="gramEnd"/>
-      <w:r>
-        <w:rPr>
-          <w:rFonts w:asciiTheme="majorBidi" w:eastAsia="Times New Roman" w:hAnsiTheme="majorBidi" w:cstheme="majorBidi"/>
-          <w:i/>
-          <w:iCs/>
-          <w:strike/>
-          <w:color w:val="444444"/>
-          <w:sz w:val="24"/>
-          <w:szCs w:val="24"/>
-        </w:rPr>
-        <w:t xml:space="preserve"> </w:t>
-      </w:r>
-      <w:proofErr w:type="gramStart"/>
-      <w:r>
-        <w:rPr>
-          <w:rFonts w:asciiTheme="majorBidi" w:eastAsia="Times New Roman" w:hAnsiTheme="majorBidi" w:cstheme="majorBidi"/>
-          <w:i/>
-          <w:iCs/>
-          <w:strike/>
-          <w:color w:val="444444"/>
-          <w:sz w:val="24"/>
-          <w:szCs w:val="24"/>
-        </w:rPr>
-        <w:t>( 4</w:t>
-      </w:r>
-      <w:proofErr w:type="gramEnd"/>
-      <w:r>
-        <w:rPr>
-          <w:rFonts w:asciiTheme="majorBidi" w:eastAsia="Times New Roman" w:hAnsiTheme="majorBidi" w:cstheme="majorBidi"/>
-          <w:i/>
-          <w:iCs/>
-          <w:strike/>
-          <w:color w:val="444444"/>
-          <w:sz w:val="24"/>
-          <w:szCs w:val="24"/>
-        </w:rPr>
-        <w:t>hours)</w:t>
-      </w:r>
-    </w:p>
-    <w:p>
-      <w:pPr>
-        <w:rPr>
-          <w:rFonts w:asciiTheme="majorBidi" w:eastAsia="Times New Roman" w:hAnsiTheme="majorBidi" w:cstheme="majorBidi"/>
-          <w:i/>
-          <w:iCs/>
-          <w:strike/>
-          <w:color w:val="444444"/>
-          <w:sz w:val="24"/>
-          <w:szCs w:val="24"/>
-        </w:rPr>
-      </w:pPr>
-      <w:r>
-        <w:rPr>
-          <w:rFonts w:asciiTheme="majorBidi" w:eastAsia="Times New Roman" w:hAnsiTheme="majorBidi" w:cstheme="majorBidi"/>
-          <w:i/>
-          <w:iCs/>
-          <w:strike/>
-          <w:color w:val="444444"/>
-          <w:sz w:val="24"/>
-          <w:szCs w:val="24"/>
-        </w:rPr>
-        <w:t xml:space="preserve">Task </w:t>
-      </w:r>
-      <w:proofErr w:type="gramStart"/>
-      <w:r>
-        <w:rPr>
-          <w:rFonts w:asciiTheme="majorBidi" w:eastAsia="Times New Roman" w:hAnsiTheme="majorBidi" w:cstheme="majorBidi"/>
-          <w:i/>
-          <w:iCs/>
-          <w:strike/>
-          <w:color w:val="444444"/>
-          <w:sz w:val="24"/>
-          <w:szCs w:val="24"/>
-        </w:rPr>
-        <w:t>2:desied</w:t>
-      </w:r>
-      <w:proofErr w:type="gramEnd"/>
-      <w:r>
-        <w:rPr>
-          <w:rFonts w:asciiTheme="majorBidi" w:eastAsia="Times New Roman" w:hAnsiTheme="majorBidi" w:cstheme="majorBidi"/>
-          <w:i/>
-          <w:iCs/>
-          <w:strike/>
-          <w:color w:val="444444"/>
-          <w:sz w:val="24"/>
-          <w:szCs w:val="24"/>
-        </w:rPr>
-        <w:t xml:space="preserve"> the best colors.(1hour)</w:t>
+        <w:t>User story 44 “ As a developer, I want to select design and style to all app pages and download needed elements.”</w:t>
+      </w:r>
+    </w:p>
+    <w:p>
+      <w:pPr>
+        <w:rPr>
+          <w:rFonts w:asciiTheme="majorBidi" w:eastAsia="Times New Roman" w:hAnsiTheme="majorBidi" w:cstheme="majorBidi"/>
+          <w:i/>
+          <w:iCs/>
+          <w:strike/>
+          <w:color w:val="444444"/>
+          <w:sz w:val="24"/>
+          <w:szCs w:val="24"/>
+        </w:rPr>
+      </w:pPr>
+      <w:r>
+        <w:rPr>
+          <w:rFonts w:asciiTheme="majorBidi" w:eastAsia="Times New Roman" w:hAnsiTheme="majorBidi" w:cstheme="majorBidi"/>
+          <w:i/>
+          <w:iCs/>
+          <w:strike/>
+          <w:color w:val="444444"/>
+          <w:sz w:val="24"/>
+          <w:szCs w:val="24"/>
+        </w:rPr>
+        <w:t>Task 1:  download tools . ( 4hours)</w:t>
+      </w:r>
+    </w:p>
+    <w:p>
+      <w:pPr>
+        <w:rPr>
+          <w:rFonts w:asciiTheme="majorBidi" w:eastAsia="Times New Roman" w:hAnsiTheme="majorBidi" w:cstheme="majorBidi"/>
+          <w:i/>
+          <w:iCs/>
+          <w:strike/>
+          <w:color w:val="444444"/>
+          <w:sz w:val="24"/>
+          <w:szCs w:val="24"/>
+        </w:rPr>
+      </w:pPr>
+      <w:r>
+        <w:rPr>
+          <w:rFonts w:asciiTheme="majorBidi" w:eastAsia="Times New Roman" w:hAnsiTheme="majorBidi" w:cstheme="majorBidi"/>
+          <w:i/>
+          <w:iCs/>
+          <w:strike/>
+          <w:color w:val="444444"/>
+          <w:sz w:val="24"/>
+          <w:szCs w:val="24"/>
+        </w:rPr>
+        <w:t>Task 2:desied the best colors.(1hour)</w:t>
       </w:r>
     </w:p>
     <w:p>
@@ -8661,27 +7064,7 @@
           <w:sz w:val="24"/>
           <w:szCs w:val="24"/>
         </w:rPr>
-        <w:t xml:space="preserve">in </w:t>
-      </w:r>
-      <w:proofErr w:type="gramStart"/>
-      <w:r>
-        <w:rPr>
-          <w:rFonts w:asciiTheme="majorBidi" w:eastAsia="Times New Roman" w:hAnsiTheme="majorBidi"/>
-          <w:color w:val="444444"/>
-          <w:sz w:val="24"/>
-          <w:szCs w:val="24"/>
-        </w:rPr>
-        <w:t>you</w:t>
-      </w:r>
-      <w:proofErr w:type="gramEnd"/>
-      <w:r>
-        <w:rPr>
-          <w:rFonts w:asciiTheme="majorBidi" w:eastAsia="Times New Roman" w:hAnsiTheme="majorBidi"/>
-          <w:color w:val="444444"/>
-          <w:sz w:val="24"/>
-          <w:szCs w:val="24"/>
-        </w:rPr>
-        <w:t xml:space="preserve"> agile project management tool. This board has </w:t>
+        <w:t xml:space="preserve">in you agile project management tool. This board has </w:t>
       </w:r>
       <w:r>
         <w:rPr>
@@ -8743,7 +7126,7 @@
 </file>
 
 <file path=word/endnotes.xml><?xml version="1.0" encoding="utf-8"?>
-<w:endnotes xmlns:wpc="http://schemas.microsoft.com/office/word/2010/wordprocessingCanvas" xmlns:mo="http://schemas.microsoft.com/office/mac/office/2008/main" xmlns:mc="http://schemas.openxmlformats.org/markup-compatibility/2006" xmlns:mv="urn:schemas-microsoft-com:mac:vml" xmlns:o="urn:schemas-microsoft-com:office:office" xmlns:r="http://schemas.openxmlformats.org/officeDocument/2006/relationships" xmlns:m="http://schemas.openxmlformats.org/officeDocument/2006/math" xmlns:v="urn:schemas-microsoft-com:vml" xmlns:wp14="http://schemas.microsoft.com/office/word/2010/wordprocessingDrawing" xmlns:wp="http://schemas.openxmlformats.org/drawingml/2006/wordprocessingDrawing" xmlns:w10="urn:schemas-microsoft-com:office:word" xmlns:w="http://schemas.openxmlformats.org/wordprocessingml/2006/main" xmlns:w14="http://schemas.microsoft.com/office/word/2010/wordml" xmlns:w15="http://schemas.microsoft.com/office/word/2012/wordml" xmlns:wpg="http://schemas.microsoft.com/office/word/2010/wordprocessingGroup" xmlns:wpi="http://schemas.microsoft.com/office/word/2010/wordprocessingInk" xmlns:wne="http://schemas.microsoft.com/office/word/2006/wordml" xmlns:wps="http://schemas.microsoft.com/office/word/2010/wordprocessingShape" mc:Ignorable="w14 w15 wp14">
+<w:endnotes xmlns:wpc="http://schemas.microsoft.com/office/word/2010/wordprocessingCanvas" xmlns:cx="http://schemas.microsoft.com/office/drawing/2014/chartex" xmlns:cx1="http://schemas.microsoft.com/office/drawing/2015/9/8/chartex" xmlns:cx2="http://schemas.microsoft.com/office/drawing/2015/10/21/chartex" xmlns:cx3="http://schemas.microsoft.com/office/drawing/2016/5/9/chartex" xmlns:cx4="http://schemas.microsoft.com/office/drawing/2016/5/10/chartex" xmlns:cx5="http://schemas.microsoft.com/office/drawing/2016/5/11/chartex" xmlns:cx6="http://schemas.microsoft.com/office/drawing/2016/5/12/chartex" xmlns:cx7="http://schemas.microsoft.com/office/drawing/2016/5/13/chartex" xmlns:cx8="http://schemas.microsoft.com/office/drawing/2016/5/14/chartex" xmlns:mc="http://schemas.openxmlformats.org/markup-compatibility/2006" xmlns:aink="http://schemas.microsoft.com/office/drawing/2016/ink" xmlns:am3d="http://schemas.microsoft.com/office/drawing/2017/model3d" xmlns:o="urn:schemas-microsoft-com:office:office" xmlns:r="http://schemas.openxmlformats.org/officeDocument/2006/relationships" xmlns:m="http://schemas.openxmlformats.org/officeDocument/2006/math" xmlns:v="urn:schemas-microsoft-com:vml" xmlns:wp14="http://schemas.microsoft.com/office/word/2010/wordprocessingDrawing" xmlns:wp="http://schemas.openxmlformats.org/drawingml/2006/wordprocessingDrawing" xmlns:w10="urn:schemas-microsoft-com:office:word" xmlns:w="http://schemas.openxmlformats.org/wordprocessingml/2006/main" xmlns:w14="http://schemas.microsoft.com/office/word/2010/wordml" xmlns:w15="http://schemas.microsoft.com/office/word/2012/wordml" xmlns:w16se="http://schemas.microsoft.com/office/word/2015/wordml/symex" xmlns:wpg="http://schemas.microsoft.com/office/word/2010/wordprocessingGroup" xmlns:wpi="http://schemas.microsoft.com/office/word/2010/wordprocessingInk" xmlns:wne="http://schemas.microsoft.com/office/word/2006/wordml" xmlns:wps="http://schemas.microsoft.com/office/word/2010/wordprocessingShape" mc:Ignorable="w14 w15 w16se wp14">
   <w:endnote w:type="separator" w:id="-1">
     <w:p>
       <w:pPr>
@@ -8768,7 +7151,7 @@
 </file>
 
 <file path=word/footer1.xml><?xml version="1.0" encoding="utf-8"?>
-<w:ftr xmlns:wpc="http://schemas.microsoft.com/office/word/2010/wordprocessingCanvas" xmlns:mo="http://schemas.microsoft.com/office/mac/office/2008/main" xmlns:mc="http://schemas.openxmlformats.org/markup-compatibility/2006" xmlns:mv="urn:schemas-microsoft-com:mac:vml" xmlns:o="urn:schemas-microsoft-com:office:office" xmlns:r="http://schemas.openxmlformats.org/officeDocument/2006/relationships" xmlns:m="http://schemas.openxmlformats.org/officeDocument/2006/math" xmlns:v="urn:schemas-microsoft-com:vml" xmlns:wp14="http://schemas.microsoft.com/office/word/2010/wordprocessingDrawing" xmlns:wp="http://schemas.openxmlformats.org/drawingml/2006/wordprocessingDrawing" xmlns:w10="urn:schemas-microsoft-com:office:word" xmlns:w="http://schemas.openxmlformats.org/wordprocessingml/2006/main" xmlns:w14="http://schemas.microsoft.com/office/word/2010/wordml" xmlns:w15="http://schemas.microsoft.com/office/word/2012/wordml" xmlns:wpg="http://schemas.microsoft.com/office/word/2010/wordprocessingGroup" xmlns:wpi="http://schemas.microsoft.com/office/word/2010/wordprocessingInk" xmlns:wne="http://schemas.microsoft.com/office/word/2006/wordml" xmlns:wps="http://schemas.microsoft.com/office/word/2010/wordprocessingShape" mc:Ignorable="w14 w15 wp14">
+<w:ftr xmlns:wpc="http://schemas.microsoft.com/office/word/2010/wordprocessingCanvas" xmlns:cx="http://schemas.microsoft.com/office/drawing/2014/chartex" xmlns:cx1="http://schemas.microsoft.com/office/drawing/2015/9/8/chartex" xmlns:cx2="http://schemas.microsoft.com/office/drawing/2015/10/21/chartex" xmlns:cx3="http://schemas.microsoft.com/office/drawing/2016/5/9/chartex" xmlns:cx4="http://schemas.microsoft.com/office/drawing/2016/5/10/chartex" xmlns:cx5="http://schemas.microsoft.com/office/drawing/2016/5/11/chartex" xmlns:cx6="http://schemas.microsoft.com/office/drawing/2016/5/12/chartex" xmlns:cx7="http://schemas.microsoft.com/office/drawing/2016/5/13/chartex" xmlns:cx8="http://schemas.microsoft.com/office/drawing/2016/5/14/chartex" xmlns:mc="http://schemas.openxmlformats.org/markup-compatibility/2006" xmlns:aink="http://schemas.microsoft.com/office/drawing/2016/ink" xmlns:am3d="http://schemas.microsoft.com/office/drawing/2017/model3d" xmlns:o="urn:schemas-microsoft-com:office:office" xmlns:r="http://schemas.openxmlformats.org/officeDocument/2006/relationships" xmlns:m="http://schemas.openxmlformats.org/officeDocument/2006/math" xmlns:v="urn:schemas-microsoft-com:vml" xmlns:wp14="http://schemas.microsoft.com/office/word/2010/wordprocessingDrawing" xmlns:wp="http://schemas.openxmlformats.org/drawingml/2006/wordprocessingDrawing" xmlns:w10="urn:schemas-microsoft-com:office:word" xmlns:w="http://schemas.openxmlformats.org/wordprocessingml/2006/main" xmlns:w14="http://schemas.microsoft.com/office/word/2010/wordml" xmlns:w15="http://schemas.microsoft.com/office/word/2012/wordml" xmlns:w16se="http://schemas.microsoft.com/office/word/2015/wordml/symex" xmlns:wpg="http://schemas.microsoft.com/office/word/2010/wordprocessingGroup" xmlns:wpi="http://schemas.microsoft.com/office/word/2010/wordprocessingInk" xmlns:wne="http://schemas.microsoft.com/office/word/2006/wordml" xmlns:wps="http://schemas.microsoft.com/office/word/2010/wordprocessingShape" mc:Ignorable="w14 w15 w16se wp14">
   <w:p>
     <w:pPr>
       <w:pStyle w:val="Footer"/>
@@ -8806,7 +7189,7 @@
 </file>
 
 <file path=word/footer2.xml><?xml version="1.0" encoding="utf-8"?>
-<w:ftr xmlns:wpc="http://schemas.microsoft.com/office/word/2010/wordprocessingCanvas" xmlns:mo="http://schemas.microsoft.com/office/mac/office/2008/main" xmlns:mc="http://schemas.openxmlformats.org/markup-compatibility/2006" xmlns:mv="urn:schemas-microsoft-com:mac:vml" xmlns:o="urn:schemas-microsoft-com:office:office" xmlns:r="http://schemas.openxmlformats.org/officeDocument/2006/relationships" xmlns:m="http://schemas.openxmlformats.org/officeDocument/2006/math" xmlns:v="urn:schemas-microsoft-com:vml" xmlns:wp14="http://schemas.microsoft.com/office/word/2010/wordprocessingDrawing" xmlns:wp="http://schemas.openxmlformats.org/drawingml/2006/wordprocessingDrawing" xmlns:w10="urn:schemas-microsoft-com:office:word" xmlns:w="http://schemas.openxmlformats.org/wordprocessingml/2006/main" xmlns:w14="http://schemas.microsoft.com/office/word/2010/wordml" xmlns:w15="http://schemas.microsoft.com/office/word/2012/wordml" xmlns:wpg="http://schemas.microsoft.com/office/word/2010/wordprocessingGroup" xmlns:wpi="http://schemas.microsoft.com/office/word/2010/wordprocessingInk" xmlns:wne="http://schemas.microsoft.com/office/word/2006/wordml" xmlns:wps="http://schemas.microsoft.com/office/word/2010/wordprocessingShape" mc:Ignorable="w14 w15 wp14">
+<w:ftr xmlns:wpc="http://schemas.microsoft.com/office/word/2010/wordprocessingCanvas" xmlns:cx="http://schemas.microsoft.com/office/drawing/2014/chartex" xmlns:cx1="http://schemas.microsoft.com/office/drawing/2015/9/8/chartex" xmlns:cx2="http://schemas.microsoft.com/office/drawing/2015/10/21/chartex" xmlns:cx3="http://schemas.microsoft.com/office/drawing/2016/5/9/chartex" xmlns:cx4="http://schemas.microsoft.com/office/drawing/2016/5/10/chartex" xmlns:cx5="http://schemas.microsoft.com/office/drawing/2016/5/11/chartex" xmlns:cx6="http://schemas.microsoft.com/office/drawing/2016/5/12/chartex" xmlns:cx7="http://schemas.microsoft.com/office/drawing/2016/5/13/chartex" xmlns:cx8="http://schemas.microsoft.com/office/drawing/2016/5/14/chartex" xmlns:mc="http://schemas.openxmlformats.org/markup-compatibility/2006" xmlns:aink="http://schemas.microsoft.com/office/drawing/2016/ink" xmlns:am3d="http://schemas.microsoft.com/office/drawing/2017/model3d" xmlns:o="urn:schemas-microsoft-com:office:office" xmlns:r="http://schemas.openxmlformats.org/officeDocument/2006/relationships" xmlns:m="http://schemas.openxmlformats.org/officeDocument/2006/math" xmlns:v="urn:schemas-microsoft-com:vml" xmlns:wp14="http://schemas.microsoft.com/office/word/2010/wordprocessingDrawing" xmlns:wp="http://schemas.openxmlformats.org/drawingml/2006/wordprocessingDrawing" xmlns:w10="urn:schemas-microsoft-com:office:word" xmlns:w="http://schemas.openxmlformats.org/wordprocessingml/2006/main" xmlns:w14="http://schemas.microsoft.com/office/word/2010/wordml" xmlns:w15="http://schemas.microsoft.com/office/word/2012/wordml" xmlns:w16se="http://schemas.microsoft.com/office/word/2015/wordml/symex" xmlns:wpg="http://schemas.microsoft.com/office/word/2010/wordprocessingGroup" xmlns:wpi="http://schemas.microsoft.com/office/word/2010/wordprocessingInk" xmlns:wne="http://schemas.microsoft.com/office/word/2006/wordml" xmlns:wps="http://schemas.microsoft.com/office/word/2010/wordprocessingShape" mc:Ignorable="w14 w15 w16se wp14">
   <w:p>
     <w:pPr>
       <w:pStyle w:val="Footer"/>
@@ -8838,7 +7221,7 @@
         <w:rStyle w:val="PageNumber"/>
         <w:noProof/>
       </w:rPr>
-      <w:t>7</w:t>
+      <w:t>6</w:t>
     </w:r>
     <w:r>
       <w:rPr>
@@ -8857,7 +7240,7 @@
 </file>
 
 <file path=word/footnotes.xml><?xml version="1.0" encoding="utf-8"?>
-<w:footnotes xmlns:wpc="http://schemas.microsoft.com/office/word/2010/wordprocessingCanvas" xmlns:mo="http://schemas.microsoft.com/office/mac/office/2008/main" xmlns:mc="http://schemas.openxmlformats.org/markup-compatibility/2006" xmlns:mv="urn:schemas-microsoft-com:mac:vml" xmlns:o="urn:schemas-microsoft-com:office:office" xmlns:r="http://schemas.openxmlformats.org/officeDocument/2006/relationships" xmlns:m="http://schemas.openxmlformats.org/officeDocument/2006/math" xmlns:v="urn:schemas-microsoft-com:vml" xmlns:wp14="http://schemas.microsoft.com/office/word/2010/wordprocessingDrawing" xmlns:wp="http://schemas.openxmlformats.org/drawingml/2006/wordprocessingDrawing" xmlns:w10="urn:schemas-microsoft-com:office:word" xmlns:w="http://schemas.openxmlformats.org/wordprocessingml/2006/main" xmlns:w14="http://schemas.microsoft.com/office/word/2010/wordml" xmlns:w15="http://schemas.microsoft.com/office/word/2012/wordml" xmlns:wpg="http://schemas.microsoft.com/office/word/2010/wordprocessingGroup" xmlns:wpi="http://schemas.microsoft.com/office/word/2010/wordprocessingInk" xmlns:wne="http://schemas.microsoft.com/office/word/2006/wordml" xmlns:wps="http://schemas.microsoft.com/office/word/2010/wordprocessingShape" mc:Ignorable="w14 w15 wp14">
+<w:footnotes xmlns:wpc="http://schemas.microsoft.com/office/word/2010/wordprocessingCanvas" xmlns:cx="http://schemas.microsoft.com/office/drawing/2014/chartex" xmlns:cx1="http://schemas.microsoft.com/office/drawing/2015/9/8/chartex" xmlns:cx2="http://schemas.microsoft.com/office/drawing/2015/10/21/chartex" xmlns:cx3="http://schemas.microsoft.com/office/drawing/2016/5/9/chartex" xmlns:cx4="http://schemas.microsoft.com/office/drawing/2016/5/10/chartex" xmlns:cx5="http://schemas.microsoft.com/office/drawing/2016/5/11/chartex" xmlns:cx6="http://schemas.microsoft.com/office/drawing/2016/5/12/chartex" xmlns:cx7="http://schemas.microsoft.com/office/drawing/2016/5/13/chartex" xmlns:cx8="http://schemas.microsoft.com/office/drawing/2016/5/14/chartex" xmlns:mc="http://schemas.openxmlformats.org/markup-compatibility/2006" xmlns:aink="http://schemas.microsoft.com/office/drawing/2016/ink" xmlns:am3d="http://schemas.microsoft.com/office/drawing/2017/model3d" xmlns:o="urn:schemas-microsoft-com:office:office" xmlns:r="http://schemas.openxmlformats.org/officeDocument/2006/relationships" xmlns:m="http://schemas.openxmlformats.org/officeDocument/2006/math" xmlns:v="urn:schemas-microsoft-com:vml" xmlns:wp14="http://schemas.microsoft.com/office/word/2010/wordprocessingDrawing" xmlns:wp="http://schemas.openxmlformats.org/drawingml/2006/wordprocessingDrawing" xmlns:w10="urn:schemas-microsoft-com:office:word" xmlns:w="http://schemas.openxmlformats.org/wordprocessingml/2006/main" xmlns:w14="http://schemas.microsoft.com/office/word/2010/wordml" xmlns:w15="http://schemas.microsoft.com/office/word/2012/wordml" xmlns:w16se="http://schemas.microsoft.com/office/word/2015/wordml/symex" xmlns:wpg="http://schemas.microsoft.com/office/word/2010/wordprocessingGroup" xmlns:wpi="http://schemas.microsoft.com/office/word/2010/wordprocessingInk" xmlns:wne="http://schemas.microsoft.com/office/word/2006/wordml" xmlns:wps="http://schemas.microsoft.com/office/word/2010/wordprocessingShape" mc:Ignorable="w14 w15 w16se wp14">
   <w:footnote w:type="separator" w:id="-1">
     <w:p>
       <w:pPr>
@@ -8882,8 +7265,8 @@
 </file>
 
 <file path=word/numbering.xml><?xml version="1.0" encoding="utf-8"?>
-<w:numbering xmlns:wpc="http://schemas.microsoft.com/office/word/2010/wordprocessingCanvas" xmlns:mo="http://schemas.microsoft.com/office/mac/office/2008/main" xmlns:mc="http://schemas.openxmlformats.org/markup-compatibility/2006" xmlns:mv="urn:schemas-microsoft-com:mac:vml" xmlns:o="urn:schemas-microsoft-com:office:office" xmlns:r="http://schemas.openxmlformats.org/officeDocument/2006/relationships" xmlns:m="http://schemas.openxmlformats.org/officeDocument/2006/math" xmlns:v="urn:schemas-microsoft-com:vml" xmlns:wp14="http://schemas.microsoft.com/office/word/2010/wordprocessingDrawing" xmlns:wp="http://schemas.openxmlformats.org/drawingml/2006/wordprocessingDrawing" xmlns:w10="urn:schemas-microsoft-com:office:word" xmlns:w="http://schemas.openxmlformats.org/wordprocessingml/2006/main" xmlns:w14="http://schemas.microsoft.com/office/word/2010/wordml" xmlns:w15="http://schemas.microsoft.com/office/word/2012/wordml" xmlns:wpg="http://schemas.microsoft.com/office/word/2010/wordprocessingGroup" xmlns:wpi="http://schemas.microsoft.com/office/word/2010/wordprocessingInk" xmlns:wne="http://schemas.microsoft.com/office/word/2006/wordml" xmlns:wps="http://schemas.microsoft.com/office/word/2010/wordprocessingShape" mc:Ignorable="w14 w15 wp14">
-  <w:abstractNum w:abstractNumId="0">
+<w:numbering xmlns:wpc="http://schemas.microsoft.com/office/word/2010/wordprocessingCanvas" xmlns:cx="http://schemas.microsoft.com/office/drawing/2014/chartex" xmlns:cx1="http://schemas.microsoft.com/office/drawing/2015/9/8/chartex" xmlns:cx2="http://schemas.microsoft.com/office/drawing/2015/10/21/chartex" xmlns:cx3="http://schemas.microsoft.com/office/drawing/2016/5/9/chartex" xmlns:cx4="http://schemas.microsoft.com/office/drawing/2016/5/10/chartex" xmlns:cx5="http://schemas.microsoft.com/office/drawing/2016/5/11/chartex" xmlns:cx6="http://schemas.microsoft.com/office/drawing/2016/5/12/chartex" xmlns:cx7="http://schemas.microsoft.com/office/drawing/2016/5/13/chartex" xmlns:cx8="http://schemas.microsoft.com/office/drawing/2016/5/14/chartex" xmlns:mc="http://schemas.openxmlformats.org/markup-compatibility/2006" xmlns:aink="http://schemas.microsoft.com/office/drawing/2016/ink" xmlns:am3d="http://schemas.microsoft.com/office/drawing/2017/model3d" xmlns:o="urn:schemas-microsoft-com:office:office" xmlns:r="http://schemas.openxmlformats.org/officeDocument/2006/relationships" xmlns:m="http://schemas.openxmlformats.org/officeDocument/2006/math" xmlns:v="urn:schemas-microsoft-com:vml" xmlns:wp14="http://schemas.microsoft.com/office/word/2010/wordprocessingDrawing" xmlns:wp="http://schemas.openxmlformats.org/drawingml/2006/wordprocessingDrawing" xmlns:w10="urn:schemas-microsoft-com:office:word" xmlns:w="http://schemas.openxmlformats.org/wordprocessingml/2006/main" xmlns:w14="http://schemas.microsoft.com/office/word/2010/wordml" xmlns:w15="http://schemas.microsoft.com/office/word/2012/wordml" xmlns:w16se="http://schemas.microsoft.com/office/word/2015/wordml/symex" xmlns:wpg="http://schemas.microsoft.com/office/word/2010/wordprocessingGroup" xmlns:wpi="http://schemas.microsoft.com/office/word/2010/wordprocessingInk" xmlns:wne="http://schemas.microsoft.com/office/word/2006/wordml" xmlns:wps="http://schemas.microsoft.com/office/word/2010/wordprocessingShape" mc:Ignorable="w14 w15 w16se wp14">
+  <w:abstractNum w:abstractNumId="0" w15:restartNumberingAfterBreak="0">
     <w:nsid w:val="01D56975"/>
     <w:multiLevelType w:val="multilevel"/>
     <w:tmpl w:val="E044399A"/>
@@ -9039,7 +7422,7 @@
 </file>
 
 <file path=word/styles.xml><?xml version="1.0" encoding="utf-8"?>
-<w:styles xmlns:mc="http://schemas.openxmlformats.org/markup-compatibility/2006" xmlns:r="http://schemas.openxmlformats.org/officeDocument/2006/relationships" xmlns:w="http://schemas.openxmlformats.org/wordprocessingml/2006/main" xmlns:w14="http://schemas.microsoft.com/office/word/2010/wordml" xmlns:w15="http://schemas.microsoft.com/office/word/2012/wordml" mc:Ignorable="w14 w15">
+<w:styles xmlns:mc="http://schemas.openxmlformats.org/markup-compatibility/2006" xmlns:r="http://schemas.openxmlformats.org/officeDocument/2006/relationships" xmlns:w="http://schemas.openxmlformats.org/wordprocessingml/2006/main" xmlns:w14="http://schemas.microsoft.com/office/word/2010/wordml" xmlns:w15="http://schemas.microsoft.com/office/word/2012/wordml" xmlns:w16se="http://schemas.microsoft.com/office/word/2015/wordml/symex" mc:Ignorable="w14 w15 w16se">
   <w:docDefaults>
     <w:rPrDefault>
       <w:rPr>
@@ -9055,7 +7438,7 @@
       </w:pPr>
     </w:pPrDefault>
   </w:docDefaults>
-  <w:latentStyles w:defLockedState="0" w:defUIPriority="99" w:defSemiHidden="0" w:defUnhideWhenUsed="0" w:defQFormat="0" w:count="382">
+  <w:latentStyles w:defLockedState="0" w:defUIPriority="99" w:defSemiHidden="0" w:defUnhideWhenUsed="0" w:defQFormat="0" w:count="375">
     <w:lsdException w:name="Normal" w:uiPriority="0" w:qFormat="1"/>
     <w:lsdException w:name="heading 1" w:uiPriority="9" w:qFormat="1"/>
     <w:lsdException w:name="heading 2" w:semiHidden="1" w:uiPriority="9" w:unhideWhenUsed="1" w:qFormat="1"/>
@@ -10150,7 +8533,6 @@
       <w:lang w:eastAsia="ja-JP"/>
     </w:rPr>
     <w:tblPr>
-      <w:tblInd w:w="0" w:type="dxa"/>
       <w:tblBorders>
         <w:top w:val="single" w:sz="4" w:space="0" w:color="auto"/>
         <w:left w:val="single" w:sz="4" w:space="0" w:color="auto"/>
@@ -10159,12 +8541,6 @@
         <w:insideH w:val="single" w:sz="4" w:space="0" w:color="auto"/>
         <w:insideV w:val="single" w:sz="4" w:space="0" w:color="auto"/>
       </w:tblBorders>
-      <w:tblCellMar>
-        <w:top w:w="0" w:type="dxa"/>
-        <w:left w:w="108" w:type="dxa"/>
-        <w:bottom w:w="0" w:type="dxa"/>
-        <w:right w:w="108" w:type="dxa"/>
-      </w:tblCellMar>
     </w:tblPr>
   </w:style>
 </w:styles>

</xml_diff>